<commit_message>
Documented fixed bug 002
</commit_message>
<xml_diff>
--- a/CompanyEmailProject.docx
+++ b/CompanyEmailProject.docx
@@ -1580,7 +1580,7 @@
                 <w:rtl w:val="0"/>
                 <w:lang w:val="en-US"/>
               </w:rPr>
-              <w:t xml:space="preserve">1 </w:t>
+              <w:t>1 (Int) - PID</w:t>
             </w:r>
           </w:p>
           <w:p>
@@ -1602,68 +1602,6 @@
                 <w:lang w:val="en-US"/>
               </w:rPr>
               <w:t>kDEFAULT TITLE</w:t>
-            </w:r>
-          </w:p>
-          <w:p>
-            <w:pPr>
-              <w:pStyle w:val="Body"/>
-              <w:bidi w:val="0"/>
-              <w:ind w:left="0" w:right="0" w:firstLine="0"/>
-              <w:jc w:val="left"/>
-              <w:rPr>
-                <w:rtl w:val="0"/>
-              </w:rPr>
-            </w:pPr>
-            <w:r>
-              <w:rPr>
-                <w:rtl w:val="0"/>
-                <w:lang w:val="en-US"/>
-              </w:rPr>
-              <w:t xml:space="preserve">True </w:t>
-            </w:r>
-          </w:p>
-          <w:p>
-            <w:pPr>
-              <w:pStyle w:val="Body"/>
-              <w:rPr>
-                <w:lang w:val="en-US"/>
-              </w:rPr>
-            </w:pPr>
-          </w:p>
-          <w:p>
-            <w:pPr>
-              <w:pStyle w:val="Body"/>
-              <w:bidi w:val="0"/>
-              <w:ind w:left="0" w:right="0" w:firstLine="0"/>
-              <w:jc w:val="left"/>
-              <w:rPr>
-                <w:rtl w:val="0"/>
-              </w:rPr>
-            </w:pPr>
-            <w:r>
-              <w:rPr>
-                <w:rtl w:val="0"/>
-                <w:lang w:val="en-US"/>
-              </w:rPr>
-              <w:t xml:space="preserve">1 </w:t>
-            </w:r>
-          </w:p>
-          <w:p>
-            <w:pPr>
-              <w:pStyle w:val="Body"/>
-              <w:bidi w:val="0"/>
-              <w:ind w:left="0" w:right="0" w:firstLine="0"/>
-              <w:jc w:val="left"/>
-              <w:rPr>
-                <w:rtl w:val="0"/>
-              </w:rPr>
-            </w:pPr>
-            <w:r>
-              <w:rPr>
-                <w:rtl w:val="0"/>
-                <w:lang w:val="en-US"/>
-              </w:rPr>
-              <w:t xml:space="preserve">1 </w:t>
             </w:r>
             <w:r>
               <w:rPr>
@@ -1672,9 +1610,99 @@
                 <w:bCs w:val="0"/>
                 <w:i w:val="0"/>
                 <w:iCs w:val="0"/>
+                <w:color w:val="ff0000"/>
                 <w:lang w:val="en-US"/>
               </w:rPr>
               <w:br w:type="textWrapping"/>
+            </w:r>
+            <w:r>
+              <w:rPr>
+                <w:rtl w:val="0"/>
+                <w:lang w:val="en-US"/>
+              </w:rPr>
+              <w:t>(String)</w:t>
+            </w:r>
+          </w:p>
+          <w:p>
+            <w:pPr>
+              <w:pStyle w:val="Body"/>
+              <w:bidi w:val="0"/>
+              <w:ind w:left="0" w:right="0" w:firstLine="0"/>
+              <w:jc w:val="left"/>
+              <w:rPr>
+                <w:rtl w:val="0"/>
+              </w:rPr>
+            </w:pPr>
+            <w:r>
+              <w:rPr>
+                <w:rtl w:val="0"/>
+                <w:lang w:val="en-US"/>
+              </w:rPr>
+              <w:t>True (Boolean) -Empty Contacts</w:t>
+            </w:r>
+          </w:p>
+          <w:p>
+            <w:pPr>
+              <w:pStyle w:val="Body"/>
+              <w:bidi w:val="0"/>
+              <w:ind w:left="0" w:right="0" w:firstLine="0"/>
+              <w:jc w:val="left"/>
+              <w:rPr>
+                <w:rtl w:val="0"/>
+              </w:rPr>
+            </w:pPr>
+            <w:r>
+              <w:rPr>
+                <w:rtl w:val="0"/>
+                <w:lang w:val="en-US"/>
+              </w:rPr>
+              <w:t>1</w:t>
+            </w:r>
+            <w:r>
+              <w:rPr>
+                <w:rtl w:val="0"/>
+                <w:lang w:val="en-US"/>
+              </w:rPr>
+              <w:t xml:space="preserve"> (Int) - PhaseID</w:t>
+            </w:r>
+          </w:p>
+          <w:p>
+            <w:pPr>
+              <w:pStyle w:val="Body"/>
+              <w:bidi w:val="0"/>
+              <w:ind w:left="0" w:right="0" w:firstLine="0"/>
+              <w:jc w:val="left"/>
+              <w:rPr>
+                <w:rtl w:val="0"/>
+              </w:rPr>
+            </w:pPr>
+            <w:r>
+              <w:rPr>
+                <w:rtl w:val="0"/>
+                <w:lang w:val="en-US"/>
+              </w:rPr>
+              <w:t>0</w:t>
+            </w:r>
+            <w:r>
+              <w:rPr>
+                <w:rtl w:val="0"/>
+                <w:lang w:val="en-US"/>
+              </w:rPr>
+              <w:t xml:space="preserve"> (Int) </w:t>
+            </w:r>
+            <w:r>
+              <w:rPr>
+                <w:rtl w:val="0"/>
+                <w:lang w:val="en-US"/>
+              </w:rPr>
+              <w:t xml:space="preserve">– </w:t>
+            </w:r>
+            <w:r>
+              <w:rPr>
+                <w:rtl w:val="0"/>
+                <w:lang w:val="en-US"/>
+              </w:rPr>
+              <w:t>Number Emails</w:t>
             </w:r>
           </w:p>
         </w:tc>
@@ -2369,6 +2397,13 @@
               </w:rPr>
               <w:t>False</w:t>
             </w:r>
+            <w:r>
+              <w:rPr>
+                <w:rtl w:val="0"/>
+                <w:lang w:val="en-US"/>
+              </w:rPr>
+              <w:t xml:space="preserve"> (Boolean) -Empty Contacts</w:t>
+            </w:r>
           </w:p>
           <w:p>
             <w:pPr>
@@ -2385,7 +2420,14 @@
                 <w:rtl w:val="0"/>
                 <w:lang w:val="en-US"/>
               </w:rPr>
-              <w:t>0 (Int) - PhaseID</w:t>
+              <w:t>1</w:t>
+            </w:r>
+            <w:r>
+              <w:rPr>
+                <w:rtl w:val="0"/>
+                <w:lang w:val="en-US"/>
+              </w:rPr>
+              <w:t xml:space="preserve"> (Int) - PhaseID</w:t>
             </w:r>
           </w:p>
           <w:p>
@@ -6765,7 +6807,48 @@
             </w:tcMar>
             <w:vAlign w:val="top"/>
           </w:tcPr>
-          <w:p/>
+          <w:p>
+            <w:pPr>
+              <w:keepNext w:val="0"/>
+              <w:keepLines w:val="0"/>
+              <w:pageBreakBefore w:val="0"/>
+              <w:widowControl w:val="1"/>
+              <w:shd w:val="clear" w:color="auto" w:fill="auto"/>
+              <w:suppressAutoHyphens w:val="0"/>
+              <w:bidi w:val="0"/>
+              <w:spacing w:before="0" w:after="120" w:line="312" w:lineRule="auto"/>
+              <w:ind w:left="0" w:right="0" w:firstLine="0"/>
+              <w:jc w:val="left"/>
+              <w:outlineLvl w:val="9"/>
+              <w:rPr>
+                <w:rtl w:val="0"/>
+              </w:rPr>
+            </w:pPr>
+            <w:r>
+              <w:rPr>
+                <w:rFonts w:ascii="Trebuchet MS" w:cs="Arial Unicode MS" w:hAnsi="Trebuchet MS" w:eastAsia="Arial Unicode MS"/>
+                <w:b w:val="0"/>
+                <w:bCs w:val="0"/>
+                <w:i w:val="0"/>
+                <w:iCs w:val="0"/>
+                <w:caps w:val="0"/>
+                <w:smallCaps w:val="0"/>
+                <w:strike w:val="0"/>
+                <w:dstrike w:val="0"/>
+                <w:outline w:val="0"/>
+                <w:color w:val="5a5a5a"/>
+                <w:spacing w:val="0"/>
+                <w:kern w:val="0"/>
+                <w:position w:val="0"/>
+                <w:sz w:val="22"/>
+                <w:szCs w:val="22"/>
+                <w:u w:val="none" w:color="5a5a5a"/>
+                <w:vertAlign w:val="baseline"/>
+                <w:rtl w:val="0"/>
+              </w:rPr>
+              <w:t>This is because the constructor initialises it to 1 instead of 0</w:t>
+            </w:r>
+          </w:p>
         </w:tc>
       </w:tr>
       <w:tr>
@@ -11710,7 +11793,7 @@
     </w:p>
     <w:tbl>
       <w:tblPr>
-        <w:tblW w:w="21116" w:type="dxa"/>
+        <w:tblW w:w="14571" w:type="dxa"/>
         <w:jc w:val="left"/>
         <w:tblInd w:w="108" w:type="dxa"/>
         <w:tblBorders>
@@ -11725,16 +11808,16 @@
         <w:tblLayout w:type="fixed"/>
       </w:tblPr>
       <w:tblGrid>
-        <w:gridCol w:w="1118"/>
-        <w:gridCol w:w="1377"/>
-        <w:gridCol w:w="803"/>
-        <w:gridCol w:w="5344"/>
-        <w:gridCol w:w="1701"/>
-        <w:gridCol w:w="1559"/>
-        <w:gridCol w:w="1560"/>
-        <w:gridCol w:w="2126"/>
-        <w:gridCol w:w="1984"/>
-        <w:gridCol w:w="3544"/>
+        <w:gridCol w:w="771"/>
+        <w:gridCol w:w="950"/>
+        <w:gridCol w:w="554"/>
+        <w:gridCol w:w="3688"/>
+        <w:gridCol w:w="1174"/>
+        <w:gridCol w:w="1075"/>
+        <w:gridCol w:w="1077"/>
+        <w:gridCol w:w="1467"/>
+        <w:gridCol w:w="1369"/>
+        <w:gridCol w:w="2446"/>
       </w:tblGrid>
       <w:tr>
         <w:tblPrEx>
@@ -11745,7 +11828,7 @@
         </w:trPr>
         <w:tc>
           <w:tcPr>
-            <w:tcW w:type="dxa" w:w="1118"/>
+            <w:tcW w:type="dxa" w:w="771"/>
             <w:tcBorders>
               <w:top w:val="single" w:color="000000" w:sz="4" w:space="0" w:shadow="0" w:frame="0"/>
               <w:left w:val="single" w:color="000000" w:sz="4" w:space="0" w:shadow="0" w:frame="0"/>
@@ -11776,7 +11859,7 @@
         </w:tc>
         <w:tc>
           <w:tcPr>
-            <w:tcW w:type="dxa" w:w="1377"/>
+            <w:tcW w:type="dxa" w:w="950"/>
             <w:tcBorders>
               <w:top w:val="single" w:color="000000" w:sz="4" w:space="0" w:shadow="0" w:frame="0"/>
               <w:left w:val="single" w:color="000000" w:sz="4" w:space="0" w:shadow="0" w:frame="0"/>
@@ -11807,7 +11890,7 @@
         </w:tc>
         <w:tc>
           <w:tcPr>
-            <w:tcW w:type="dxa" w:w="803"/>
+            <w:tcW w:type="dxa" w:w="554"/>
             <w:tcBorders>
               <w:top w:val="single" w:color="000000" w:sz="4" w:space="0" w:shadow="0" w:frame="0"/>
               <w:left w:val="single" w:color="000000" w:sz="4" w:space="0" w:shadow="0" w:frame="0"/>
@@ -11838,7 +11921,7 @@
         </w:tc>
         <w:tc>
           <w:tcPr>
-            <w:tcW w:type="dxa" w:w="5344"/>
+            <w:tcW w:type="dxa" w:w="3687"/>
             <w:tcBorders>
               <w:top w:val="single" w:color="000000" w:sz="4" w:space="0" w:shadow="0" w:frame="0"/>
               <w:left w:val="single" w:color="000000" w:sz="4" w:space="0" w:shadow="0" w:frame="0"/>
@@ -11869,7 +11952,7 @@
         </w:tc>
         <w:tc>
           <w:tcPr>
-            <w:tcW w:type="dxa" w:w="1701"/>
+            <w:tcW w:type="dxa" w:w="1173"/>
             <w:tcBorders>
               <w:top w:val="single" w:color="000000" w:sz="4" w:space="0" w:shadow="0" w:frame="0"/>
               <w:left w:val="single" w:color="000000" w:sz="4" w:space="0" w:shadow="0" w:frame="0"/>
@@ -11901,7 +11984,7 @@
         </w:tc>
         <w:tc>
           <w:tcPr>
-            <w:tcW w:type="dxa" w:w="1559"/>
+            <w:tcW w:type="dxa" w:w="1075"/>
             <w:tcBorders>
               <w:top w:val="single" w:color="000000" w:sz="4" w:space="0" w:shadow="0" w:frame="0"/>
               <w:left w:val="single" w:color="000000" w:sz="4" w:space="0" w:shadow="0" w:frame="0"/>
@@ -11932,7 +12015,7 @@
         </w:tc>
         <w:tc>
           <w:tcPr>
-            <w:tcW w:type="dxa" w:w="1560"/>
+            <w:tcW w:type="dxa" w:w="1076"/>
             <w:tcBorders>
               <w:top w:val="single" w:color="000000" w:sz="4" w:space="0" w:shadow="0" w:frame="0"/>
               <w:left w:val="single" w:color="000000" w:sz="4" w:space="0" w:shadow="0" w:frame="0"/>
@@ -11963,7 +12046,7 @@
         </w:tc>
         <w:tc>
           <w:tcPr>
-            <w:tcW w:type="dxa" w:w="2125"/>
+            <w:tcW w:type="dxa" w:w="1467"/>
             <w:tcBorders>
               <w:top w:val="single" w:color="000000" w:sz="4" w:space="0" w:shadow="0" w:frame="0"/>
               <w:left w:val="single" w:color="000000" w:sz="4" w:space="0" w:shadow="0" w:frame="0"/>
@@ -12012,7 +12095,7 @@
         </w:tc>
         <w:tc>
           <w:tcPr>
-            <w:tcW w:type="dxa" w:w="1984"/>
+            <w:tcW w:type="dxa" w:w="1369"/>
             <w:tcBorders>
               <w:top w:val="single" w:color="000000" w:sz="4" w:space="0" w:shadow="0" w:frame="0"/>
               <w:left w:val="single" w:color="000000" w:sz="4" w:space="0" w:shadow="0" w:frame="0"/>
@@ -12043,7 +12126,7 @@
         </w:tc>
         <w:tc>
           <w:tcPr>
-            <w:tcW w:type="dxa" w:w="3544"/>
+            <w:tcW w:type="dxa" w:w="2445"/>
             <w:tcBorders>
               <w:top w:val="single" w:color="000000" w:sz="4" w:space="0" w:shadow="0" w:frame="0"/>
               <w:left w:val="single" w:color="000000" w:sz="4" w:space="0" w:shadow="0" w:frame="0"/>
@@ -12078,191 +12161,657 @@
           <w:shd w:val="clear" w:color="auto" w:fill="cad2d9"/>
         </w:tblPrEx>
         <w:trPr>
-          <w:trHeight w:val="250" w:hRule="atLeast"/>
+          <w:trHeight w:val="1498" w:hRule="atLeast"/>
         </w:trPr>
         <w:tc>
           <w:tcPr>
-            <w:tcW w:type="dxa" w:w="1118"/>
-            <w:tcBorders>
-              <w:top w:val="single" w:color="000000" w:sz="4" w:space="0" w:shadow="0" w:frame="0"/>
-              <w:left w:val="single" w:color="000000" w:sz="4" w:space="0" w:shadow="0" w:frame="0"/>
-              <w:bottom w:val="single" w:color="000000" w:sz="4" w:space="0" w:shadow="0" w:frame="0"/>
-              <w:right w:val="single" w:color="000000" w:sz="4" w:space="0" w:shadow="0" w:frame="0"/>
-            </w:tcBorders>
-            <w:shd w:val="clear" w:color="auto" w:fill="auto"/>
-            <w:tcMar>
-              <w:top w:type="dxa" w:w="80"/>
-              <w:left w:type="dxa" w:w="80"/>
-              <w:bottom w:type="dxa" w:w="80"/>
-              <w:right w:type="dxa" w:w="80"/>
-            </w:tcMar>
-            <w:vAlign w:val="top"/>
-          </w:tcPr>
-          <w:p/>
-        </w:tc>
-        <w:tc>
-          <w:tcPr>
-            <w:tcW w:type="dxa" w:w="1377"/>
-            <w:tcBorders>
-              <w:top w:val="single" w:color="000000" w:sz="4" w:space="0" w:shadow="0" w:frame="0"/>
-              <w:left w:val="single" w:color="000000" w:sz="4" w:space="0" w:shadow="0" w:frame="0"/>
-              <w:bottom w:val="single" w:color="000000" w:sz="4" w:space="0" w:shadow="0" w:frame="0"/>
-              <w:right w:val="single" w:color="000000" w:sz="4" w:space="0" w:shadow="0" w:frame="0"/>
-            </w:tcBorders>
-            <w:shd w:val="clear" w:color="auto" w:fill="auto"/>
-            <w:tcMar>
-              <w:top w:type="dxa" w:w="80"/>
-              <w:left w:type="dxa" w:w="80"/>
-              <w:bottom w:type="dxa" w:w="80"/>
-              <w:right w:type="dxa" w:w="80"/>
-            </w:tcMar>
-            <w:vAlign w:val="top"/>
-          </w:tcPr>
-          <w:p/>
-        </w:tc>
-        <w:tc>
-          <w:tcPr>
-            <w:tcW w:type="dxa" w:w="803"/>
-            <w:tcBorders>
-              <w:top w:val="single" w:color="000000" w:sz="4" w:space="0" w:shadow="0" w:frame="0"/>
-              <w:left w:val="single" w:color="000000" w:sz="4" w:space="0" w:shadow="0" w:frame="0"/>
-              <w:bottom w:val="single" w:color="000000" w:sz="4" w:space="0" w:shadow="0" w:frame="0"/>
-              <w:right w:val="single" w:color="000000" w:sz="4" w:space="0" w:shadow="0" w:frame="0"/>
-            </w:tcBorders>
-            <w:shd w:val="clear" w:color="auto" w:fill="auto"/>
-            <w:tcMar>
-              <w:top w:type="dxa" w:w="80"/>
-              <w:left w:type="dxa" w:w="80"/>
-              <w:bottom w:type="dxa" w:w="80"/>
-              <w:right w:type="dxa" w:w="80"/>
-            </w:tcMar>
-            <w:vAlign w:val="top"/>
-          </w:tcPr>
-          <w:p/>
-        </w:tc>
-        <w:tc>
-          <w:tcPr>
-            <w:tcW w:type="dxa" w:w="5344"/>
-            <w:tcBorders>
-              <w:top w:val="single" w:color="000000" w:sz="4" w:space="0" w:shadow="0" w:frame="0"/>
-              <w:left w:val="single" w:color="000000" w:sz="4" w:space="0" w:shadow="0" w:frame="0"/>
-              <w:bottom w:val="single" w:color="000000" w:sz="4" w:space="0" w:shadow="0" w:frame="0"/>
-              <w:right w:val="single" w:color="000000" w:sz="4" w:space="0" w:shadow="0" w:frame="0"/>
-            </w:tcBorders>
-            <w:shd w:val="clear" w:color="auto" w:fill="auto"/>
-            <w:tcMar>
-              <w:top w:type="dxa" w:w="80"/>
-              <w:left w:type="dxa" w:w="80"/>
-              <w:bottom w:type="dxa" w:w="80"/>
-              <w:right w:type="dxa" w:w="80"/>
-            </w:tcMar>
-            <w:vAlign w:val="top"/>
-          </w:tcPr>
-          <w:p/>
-        </w:tc>
-        <w:tc>
-          <w:tcPr>
-            <w:tcW w:type="dxa" w:w="1701"/>
-            <w:tcBorders>
-              <w:top w:val="single" w:color="000000" w:sz="4" w:space="0" w:shadow="0" w:frame="0"/>
-              <w:left w:val="single" w:color="000000" w:sz="4" w:space="0" w:shadow="0" w:frame="0"/>
-              <w:bottom w:val="single" w:color="000000" w:sz="4" w:space="0" w:shadow="0" w:frame="0"/>
-              <w:right w:val="single" w:color="000000" w:sz="4" w:space="0" w:shadow="0" w:frame="0"/>
-            </w:tcBorders>
-            <w:shd w:val="clear" w:color="auto" w:fill="auto"/>
-            <w:tcMar>
-              <w:top w:type="dxa" w:w="80"/>
-              <w:left w:type="dxa" w:w="80"/>
-              <w:bottom w:type="dxa" w:w="80"/>
-              <w:right w:type="dxa" w:w="80"/>
-            </w:tcMar>
-            <w:vAlign w:val="top"/>
-          </w:tcPr>
-          <w:p/>
-        </w:tc>
-        <w:tc>
-          <w:tcPr>
-            <w:tcW w:type="dxa" w:w="1559"/>
-            <w:tcBorders>
-              <w:top w:val="single" w:color="000000" w:sz="4" w:space="0" w:shadow="0" w:frame="0"/>
-              <w:left w:val="single" w:color="000000" w:sz="4" w:space="0" w:shadow="0" w:frame="0"/>
-              <w:bottom w:val="single" w:color="000000" w:sz="4" w:space="0" w:shadow="0" w:frame="0"/>
-              <w:right w:val="single" w:color="000000" w:sz="4" w:space="0" w:shadow="0" w:frame="0"/>
-            </w:tcBorders>
-            <w:shd w:val="clear" w:color="auto" w:fill="auto"/>
-            <w:tcMar>
-              <w:top w:type="dxa" w:w="80"/>
-              <w:left w:type="dxa" w:w="80"/>
-              <w:bottom w:type="dxa" w:w="80"/>
-              <w:right w:type="dxa" w:w="80"/>
-            </w:tcMar>
-            <w:vAlign w:val="top"/>
-          </w:tcPr>
-          <w:p/>
-        </w:tc>
-        <w:tc>
-          <w:tcPr>
-            <w:tcW w:type="dxa" w:w="1560"/>
-            <w:tcBorders>
-              <w:top w:val="single" w:color="000000" w:sz="4" w:space="0" w:shadow="0" w:frame="0"/>
-              <w:left w:val="single" w:color="000000" w:sz="4" w:space="0" w:shadow="0" w:frame="0"/>
-              <w:bottom w:val="single" w:color="000000" w:sz="4" w:space="0" w:shadow="0" w:frame="0"/>
-              <w:right w:val="single" w:color="000000" w:sz="4" w:space="0" w:shadow="0" w:frame="0"/>
-            </w:tcBorders>
-            <w:shd w:val="clear" w:color="auto" w:fill="auto"/>
-            <w:tcMar>
-              <w:top w:type="dxa" w:w="80"/>
-              <w:left w:type="dxa" w:w="80"/>
-              <w:bottom w:type="dxa" w:w="80"/>
-              <w:right w:type="dxa" w:w="80"/>
-            </w:tcMar>
-            <w:vAlign w:val="top"/>
-          </w:tcPr>
-          <w:p/>
-        </w:tc>
-        <w:tc>
-          <w:tcPr>
-            <w:tcW w:type="dxa" w:w="2125"/>
-            <w:tcBorders>
-              <w:top w:val="single" w:color="000000" w:sz="4" w:space="0" w:shadow="0" w:frame="0"/>
-              <w:left w:val="single" w:color="000000" w:sz="4" w:space="0" w:shadow="0" w:frame="0"/>
-              <w:bottom w:val="single" w:color="000000" w:sz="4" w:space="0" w:shadow="0" w:frame="0"/>
-              <w:right w:val="single" w:color="000000" w:sz="4" w:space="0" w:shadow="0" w:frame="0"/>
-            </w:tcBorders>
-            <w:shd w:val="clear" w:color="auto" w:fill="auto"/>
-            <w:tcMar>
-              <w:top w:type="dxa" w:w="80"/>
-              <w:left w:type="dxa" w:w="80"/>
-              <w:bottom w:type="dxa" w:w="80"/>
-              <w:right w:type="dxa" w:w="80"/>
-            </w:tcMar>
-            <w:vAlign w:val="top"/>
-          </w:tcPr>
-          <w:p/>
-        </w:tc>
-        <w:tc>
-          <w:tcPr>
-            <w:tcW w:type="dxa" w:w="1984"/>
-            <w:tcBorders>
-              <w:top w:val="single" w:color="000000" w:sz="4" w:space="0" w:shadow="0" w:frame="0"/>
-              <w:left w:val="single" w:color="000000" w:sz="4" w:space="0" w:shadow="0" w:frame="0"/>
-              <w:bottom w:val="single" w:color="000000" w:sz="4" w:space="0" w:shadow="0" w:frame="0"/>
-              <w:right w:val="single" w:color="000000" w:sz="4" w:space="0" w:shadow="0" w:frame="0"/>
-            </w:tcBorders>
-            <w:shd w:val="clear" w:color="auto" w:fill="auto"/>
-            <w:tcMar>
-              <w:top w:type="dxa" w:w="80"/>
-              <w:left w:type="dxa" w:w="80"/>
-              <w:bottom w:type="dxa" w:w="80"/>
-              <w:right w:type="dxa" w:w="80"/>
-            </w:tcMar>
-            <w:vAlign w:val="top"/>
-          </w:tcPr>
-          <w:p/>
-        </w:tc>
-        <w:tc>
-          <w:tcPr>
-            <w:tcW w:type="dxa" w:w="3544"/>
+            <w:tcW w:type="dxa" w:w="771"/>
+            <w:tcBorders>
+              <w:top w:val="single" w:color="000000" w:sz="4" w:space="0" w:shadow="0" w:frame="0"/>
+              <w:left w:val="single" w:color="000000" w:sz="4" w:space="0" w:shadow="0" w:frame="0"/>
+              <w:bottom w:val="single" w:color="000000" w:sz="4" w:space="0" w:shadow="0" w:frame="0"/>
+              <w:right w:val="single" w:color="000000" w:sz="4" w:space="0" w:shadow="0" w:frame="0"/>
+            </w:tcBorders>
+            <w:shd w:val="clear" w:color="auto" w:fill="auto"/>
+            <w:tcMar>
+              <w:top w:type="dxa" w:w="80"/>
+              <w:left w:type="dxa" w:w="80"/>
+              <w:bottom w:type="dxa" w:w="80"/>
+              <w:right w:type="dxa" w:w="80"/>
+            </w:tcMar>
+            <w:vAlign w:val="top"/>
+          </w:tcPr>
+          <w:p>
+            <w:pPr>
+              <w:keepNext w:val="0"/>
+              <w:keepLines w:val="0"/>
+              <w:pageBreakBefore w:val="0"/>
+              <w:widowControl w:val="1"/>
+              <w:shd w:val="clear" w:color="auto" w:fill="auto"/>
+              <w:suppressAutoHyphens w:val="0"/>
+              <w:bidi w:val="0"/>
+              <w:spacing w:before="0" w:after="120" w:line="312" w:lineRule="auto"/>
+              <w:ind w:left="0" w:right="0" w:firstLine="0"/>
+              <w:jc w:val="left"/>
+              <w:outlineLvl w:val="9"/>
+              <w:rPr>
+                <w:rtl w:val="0"/>
+              </w:rPr>
+            </w:pPr>
+            <w:r>
+              <w:rPr>
+                <w:rFonts w:ascii="Trebuchet MS" w:cs="Arial Unicode MS" w:hAnsi="Trebuchet MS" w:eastAsia="Arial Unicode MS"/>
+                <w:b w:val="0"/>
+                <w:bCs w:val="0"/>
+                <w:i w:val="0"/>
+                <w:iCs w:val="0"/>
+                <w:caps w:val="0"/>
+                <w:smallCaps w:val="0"/>
+                <w:strike w:val="0"/>
+                <w:dstrike w:val="0"/>
+                <w:outline w:val="0"/>
+                <w:color w:val="5a5a5a"/>
+                <w:spacing w:val="0"/>
+                <w:kern w:val="0"/>
+                <w:position w:val="0"/>
+                <w:sz w:val="22"/>
+                <w:szCs w:val="22"/>
+                <w:u w:val="none" w:color="5a5a5a"/>
+                <w:vertAlign w:val="baseline"/>
+                <w:rtl w:val="0"/>
+              </w:rPr>
+              <w:t>CHGE001</w:t>
+            </w:r>
+          </w:p>
+        </w:tc>
+        <w:tc>
+          <w:tcPr>
+            <w:tcW w:type="dxa" w:w="950"/>
+            <w:tcBorders>
+              <w:top w:val="single" w:color="000000" w:sz="4" w:space="0" w:shadow="0" w:frame="0"/>
+              <w:left w:val="single" w:color="000000" w:sz="4" w:space="0" w:shadow="0" w:frame="0"/>
+              <w:bottom w:val="single" w:color="000000" w:sz="4" w:space="0" w:shadow="0" w:frame="0"/>
+              <w:right w:val="single" w:color="000000" w:sz="4" w:space="0" w:shadow="0" w:frame="0"/>
+            </w:tcBorders>
+            <w:shd w:val="clear" w:color="auto" w:fill="auto"/>
+            <w:tcMar>
+              <w:top w:type="dxa" w:w="80"/>
+              <w:left w:type="dxa" w:w="80"/>
+              <w:bottom w:type="dxa" w:w="80"/>
+              <w:right w:type="dxa" w:w="80"/>
+            </w:tcMar>
+            <w:vAlign w:val="top"/>
+          </w:tcPr>
+          <w:p>
+            <w:pPr>
+              <w:keepNext w:val="0"/>
+              <w:keepLines w:val="0"/>
+              <w:pageBreakBefore w:val="0"/>
+              <w:widowControl w:val="1"/>
+              <w:shd w:val="clear" w:color="auto" w:fill="auto"/>
+              <w:suppressAutoHyphens w:val="0"/>
+              <w:bidi w:val="0"/>
+              <w:spacing w:before="0" w:after="0" w:line="240" w:lineRule="auto"/>
+              <w:ind w:left="0" w:right="0" w:firstLine="0"/>
+              <w:jc w:val="left"/>
+              <w:outlineLvl w:val="9"/>
+              <w:rPr>
+                <w:rtl w:val="0"/>
+              </w:rPr>
+            </w:pPr>
+            <w:r>
+              <w:rPr>
+                <w:rFonts w:ascii="Menlo" w:cs="Arial Unicode MS" w:hAnsi="Menlo" w:eastAsia="Arial Unicode MS"/>
+                <w:b w:val="0"/>
+                <w:bCs w:val="0"/>
+                <w:i w:val="0"/>
+                <w:iCs w:val="0"/>
+                <w:caps w:val="0"/>
+                <w:smallCaps w:val="0"/>
+                <w:strike w:val="0"/>
+                <w:dstrike w:val="0"/>
+                <w:outline w:val="0"/>
+                <w:color w:val="444c55"/>
+                <w:spacing w:val="0"/>
+                <w:kern w:val="0"/>
+                <w:position w:val="0"/>
+                <w:sz w:val="24"/>
+                <w:szCs w:val="24"/>
+                <w:u w:val="none" w:color="5a5a5a"/>
+                <w:shd w:val="clear" w:color="auto" w:fill="ffffff"/>
+                <w:vertAlign w:val="baseline"/>
+                <w:rtl w:val="0"/>
+              </w:rPr>
+              <w:t>f51dc08</w:t>
+            </w:r>
+          </w:p>
+        </w:tc>
+        <w:tc>
+          <w:tcPr>
+            <w:tcW w:type="dxa" w:w="554"/>
+            <w:tcBorders>
+              <w:top w:val="single" w:color="000000" w:sz="4" w:space="0" w:shadow="0" w:frame="0"/>
+              <w:left w:val="single" w:color="000000" w:sz="4" w:space="0" w:shadow="0" w:frame="0"/>
+              <w:bottom w:val="single" w:color="000000" w:sz="4" w:space="0" w:shadow="0" w:frame="0"/>
+              <w:right w:val="single" w:color="000000" w:sz="4" w:space="0" w:shadow="0" w:frame="0"/>
+            </w:tcBorders>
+            <w:shd w:val="clear" w:color="auto" w:fill="auto"/>
+            <w:tcMar>
+              <w:top w:type="dxa" w:w="80"/>
+              <w:left w:type="dxa" w:w="80"/>
+              <w:bottom w:type="dxa" w:w="80"/>
+              <w:right w:type="dxa" w:w="80"/>
+            </w:tcMar>
+            <w:vAlign w:val="top"/>
+          </w:tcPr>
+          <w:p>
+            <w:pPr>
+              <w:keepNext w:val="0"/>
+              <w:keepLines w:val="0"/>
+              <w:pageBreakBefore w:val="0"/>
+              <w:widowControl w:val="1"/>
+              <w:shd w:val="clear" w:color="auto" w:fill="auto"/>
+              <w:suppressAutoHyphens w:val="0"/>
+              <w:bidi w:val="0"/>
+              <w:spacing w:before="0" w:after="120" w:line="312" w:lineRule="auto"/>
+              <w:ind w:left="0" w:right="0" w:firstLine="0"/>
+              <w:jc w:val="left"/>
+              <w:outlineLvl w:val="9"/>
+              <w:rPr>
+                <w:rtl w:val="0"/>
+              </w:rPr>
+            </w:pPr>
+            <w:r>
+              <w:rPr>
+                <w:rFonts w:ascii="Trebuchet MS" w:cs="Arial Unicode MS" w:hAnsi="Trebuchet MS" w:eastAsia="Arial Unicode MS"/>
+                <w:b w:val="0"/>
+                <w:bCs w:val="0"/>
+                <w:i w:val="0"/>
+                <w:iCs w:val="0"/>
+                <w:caps w:val="0"/>
+                <w:smallCaps w:val="0"/>
+                <w:strike w:val="0"/>
+                <w:dstrike w:val="0"/>
+                <w:outline w:val="0"/>
+                <w:color w:val="5a5a5a"/>
+                <w:spacing w:val="0"/>
+                <w:kern w:val="0"/>
+                <w:position w:val="0"/>
+                <w:sz w:val="22"/>
+                <w:szCs w:val="22"/>
+                <w:u w:val="none" w:color="5a5a5a"/>
+                <w:vertAlign w:val="baseline"/>
+                <w:rtl w:val="0"/>
+              </w:rPr>
+              <w:t>Bug 001</w:t>
+            </w:r>
+          </w:p>
+        </w:tc>
+        <w:tc>
+          <w:tcPr>
+            <w:tcW w:type="dxa" w:w="3687"/>
+            <w:tcBorders>
+              <w:top w:val="single" w:color="000000" w:sz="4" w:space="0" w:shadow="0" w:frame="0"/>
+              <w:left w:val="single" w:color="000000" w:sz="4" w:space="0" w:shadow="0" w:frame="0"/>
+              <w:bottom w:val="single" w:color="000000" w:sz="4" w:space="0" w:shadow="0" w:frame="0"/>
+              <w:right w:val="single" w:color="000000" w:sz="4" w:space="0" w:shadow="0" w:frame="0"/>
+            </w:tcBorders>
+            <w:shd w:val="clear" w:color="auto" w:fill="auto"/>
+            <w:tcMar>
+              <w:top w:type="dxa" w:w="80"/>
+              <w:left w:type="dxa" w:w="80"/>
+              <w:bottom w:type="dxa" w:w="80"/>
+              <w:right w:type="dxa" w:w="80"/>
+            </w:tcMar>
+            <w:vAlign w:val="top"/>
+          </w:tcPr>
+          <w:p>
+            <w:pPr>
+              <w:keepNext w:val="0"/>
+              <w:keepLines w:val="0"/>
+              <w:pageBreakBefore w:val="0"/>
+              <w:widowControl w:val="1"/>
+              <w:shd w:val="clear" w:color="auto" w:fill="auto"/>
+              <w:suppressAutoHyphens w:val="0"/>
+              <w:bidi w:val="0"/>
+              <w:spacing w:before="0" w:after="120" w:line="312" w:lineRule="auto"/>
+              <w:ind w:left="0" w:right="0" w:firstLine="0"/>
+              <w:jc w:val="left"/>
+              <w:outlineLvl w:val="9"/>
+              <w:rPr>
+                <w:rtl w:val="0"/>
+              </w:rPr>
+            </w:pPr>
+            <w:r>
+              <w:rPr>
+                <w:rFonts w:ascii="Trebuchet MS" w:cs="Arial Unicode MS" w:hAnsi="Trebuchet MS" w:eastAsia="Arial Unicode MS"/>
+                <w:b w:val="0"/>
+                <w:bCs w:val="0"/>
+                <w:i w:val="0"/>
+                <w:iCs w:val="0"/>
+                <w:caps w:val="0"/>
+                <w:smallCaps w:val="0"/>
+                <w:strike w:val="0"/>
+                <w:dstrike w:val="0"/>
+                <w:outline w:val="0"/>
+                <w:color w:val="5a5a5a"/>
+                <w:spacing w:val="0"/>
+                <w:kern w:val="0"/>
+                <w:position w:val="0"/>
+                <w:sz w:val="22"/>
+                <w:szCs w:val="22"/>
+                <w:u w:val="none" w:color="5a5a5a"/>
+                <w:vertAlign w:val="baseline"/>
+                <w:rtl w:val="0"/>
+              </w:rPr>
+              <w:t xml:space="preserve">The ProjectPhase is to be set to 0 in both CompanyProject constructors so that </w:t>
+            </w:r>
+            <w:r>
+              <w:rPr>
+                <w:rFonts w:ascii="Trebuchet MS" w:cs="Arial Unicode MS" w:hAnsi="Trebuchet MS" w:eastAsia="Arial Unicode MS" w:hint="default"/>
+                <w:b w:val="0"/>
+                <w:bCs w:val="0"/>
+                <w:i w:val="0"/>
+                <w:iCs w:val="0"/>
+                <w:caps w:val="0"/>
+                <w:smallCaps w:val="0"/>
+                <w:strike w:val="0"/>
+                <w:dstrike w:val="0"/>
+                <w:outline w:val="0"/>
+                <w:color w:val="5a5a5a"/>
+                <w:spacing w:val="0"/>
+                <w:kern w:val="0"/>
+                <w:position w:val="0"/>
+                <w:sz w:val="22"/>
+                <w:szCs w:val="22"/>
+                <w:u w:val="none" w:color="5a5a5a"/>
+                <w:vertAlign w:val="baseline"/>
+                <w:rtl w:val="0"/>
+              </w:rPr>
+              <w:t>“</w:t>
+            </w:r>
+            <w:r>
+              <w:rPr>
+                <w:rFonts w:ascii="Trebuchet MS" w:cs="Arial Unicode MS" w:hAnsi="Trebuchet MS" w:eastAsia="Arial Unicode MS"/>
+                <w:b w:val="0"/>
+                <w:bCs w:val="0"/>
+                <w:i w:val="0"/>
+                <w:iCs w:val="0"/>
+                <w:caps w:val="0"/>
+                <w:smallCaps w:val="0"/>
+                <w:strike w:val="0"/>
+                <w:dstrike w:val="0"/>
+                <w:outline w:val="0"/>
+                <w:color w:val="5a5a5a"/>
+                <w:spacing w:val="0"/>
+                <w:kern w:val="0"/>
+                <w:position w:val="0"/>
+                <w:sz w:val="22"/>
+                <w:szCs w:val="22"/>
+                <w:u w:val="none" w:color="5a5a5a"/>
+                <w:vertAlign w:val="baseline"/>
+                <w:rtl w:val="0"/>
+              </w:rPr>
+              <w:t>Feasibility</w:t>
+            </w:r>
+            <w:r>
+              <w:rPr>
+                <w:rFonts w:ascii="Trebuchet MS" w:cs="Arial Unicode MS" w:hAnsi="Trebuchet MS" w:eastAsia="Arial Unicode MS" w:hint="default"/>
+                <w:b w:val="0"/>
+                <w:bCs w:val="0"/>
+                <w:i w:val="0"/>
+                <w:iCs w:val="0"/>
+                <w:caps w:val="0"/>
+                <w:smallCaps w:val="0"/>
+                <w:strike w:val="0"/>
+                <w:dstrike w:val="0"/>
+                <w:outline w:val="0"/>
+                <w:color w:val="5a5a5a"/>
+                <w:spacing w:val="0"/>
+                <w:kern w:val="0"/>
+                <w:position w:val="0"/>
+                <w:sz w:val="22"/>
+                <w:szCs w:val="22"/>
+                <w:u w:val="none" w:color="5a5a5a"/>
+                <w:vertAlign w:val="baseline"/>
+                <w:rtl w:val="0"/>
+              </w:rPr>
+              <w:t xml:space="preserve">” </w:t>
+            </w:r>
+            <w:r>
+              <w:rPr>
+                <w:rFonts w:ascii="Trebuchet MS" w:cs="Arial Unicode MS" w:hAnsi="Trebuchet MS" w:eastAsia="Arial Unicode MS"/>
+                <w:b w:val="0"/>
+                <w:bCs w:val="0"/>
+                <w:i w:val="0"/>
+                <w:iCs w:val="0"/>
+                <w:caps w:val="0"/>
+                <w:smallCaps w:val="0"/>
+                <w:strike w:val="0"/>
+                <w:dstrike w:val="0"/>
+                <w:outline w:val="0"/>
+                <w:color w:val="5a5a5a"/>
+                <w:spacing w:val="0"/>
+                <w:kern w:val="0"/>
+                <w:position w:val="0"/>
+                <w:sz w:val="22"/>
+                <w:szCs w:val="22"/>
+                <w:u w:val="none" w:color="5a5a5a"/>
+                <w:vertAlign w:val="baseline"/>
+                <w:rtl w:val="0"/>
+              </w:rPr>
+              <w:t>is not skipped in CompanyEmailSystem</w:t>
+            </w:r>
+          </w:p>
+        </w:tc>
+        <w:tc>
+          <w:tcPr>
+            <w:tcW w:type="dxa" w:w="1173"/>
+            <w:tcBorders>
+              <w:top w:val="single" w:color="000000" w:sz="4" w:space="0" w:shadow="0" w:frame="0"/>
+              <w:left w:val="single" w:color="000000" w:sz="4" w:space="0" w:shadow="0" w:frame="0"/>
+              <w:bottom w:val="single" w:color="000000" w:sz="4" w:space="0" w:shadow="0" w:frame="0"/>
+              <w:right w:val="single" w:color="000000" w:sz="4" w:space="0" w:shadow="0" w:frame="0"/>
+            </w:tcBorders>
+            <w:shd w:val="clear" w:color="auto" w:fill="auto"/>
+            <w:tcMar>
+              <w:top w:type="dxa" w:w="80"/>
+              <w:left w:type="dxa" w:w="80"/>
+              <w:bottom w:type="dxa" w:w="80"/>
+              <w:right w:type="dxa" w:w="80"/>
+            </w:tcMar>
+            <w:vAlign w:val="top"/>
+          </w:tcPr>
+          <w:p>
+            <w:pPr>
+              <w:keepNext w:val="0"/>
+              <w:keepLines w:val="0"/>
+              <w:pageBreakBefore w:val="0"/>
+              <w:widowControl w:val="1"/>
+              <w:shd w:val="clear" w:color="auto" w:fill="auto"/>
+              <w:suppressAutoHyphens w:val="0"/>
+              <w:bidi w:val="0"/>
+              <w:spacing w:before="0" w:after="120" w:line="312" w:lineRule="auto"/>
+              <w:ind w:left="0" w:right="0" w:firstLine="0"/>
+              <w:jc w:val="left"/>
+              <w:outlineLvl w:val="9"/>
+              <w:rPr>
+                <w:rtl w:val="0"/>
+              </w:rPr>
+            </w:pPr>
+            <w:r>
+              <w:rPr>
+                <w:rFonts w:ascii="Trebuchet MS" w:cs="Arial Unicode MS" w:hAnsi="Trebuchet MS" w:eastAsia="Arial Unicode MS"/>
+                <w:b w:val="0"/>
+                <w:bCs w:val="0"/>
+                <w:i w:val="0"/>
+                <w:iCs w:val="0"/>
+                <w:caps w:val="0"/>
+                <w:smallCaps w:val="0"/>
+                <w:strike w:val="0"/>
+                <w:dstrike w:val="0"/>
+                <w:outline w:val="0"/>
+                <w:color w:val="5a5a5a"/>
+                <w:spacing w:val="0"/>
+                <w:kern w:val="0"/>
+                <w:position w:val="0"/>
+                <w:sz w:val="22"/>
+                <w:szCs w:val="22"/>
+                <w:u w:val="none" w:color="5a5a5a"/>
+                <w:vertAlign w:val="baseline"/>
+                <w:rtl w:val="0"/>
+              </w:rPr>
+              <w:t>CompanyProjcet.java (line 23)</w:t>
+            </w:r>
+          </w:p>
+        </w:tc>
+        <w:tc>
+          <w:tcPr>
+            <w:tcW w:type="dxa" w:w="1075"/>
+            <w:tcBorders>
+              <w:top w:val="single" w:color="000000" w:sz="4" w:space="0" w:shadow="0" w:frame="0"/>
+              <w:left w:val="single" w:color="000000" w:sz="4" w:space="0" w:shadow="0" w:frame="0"/>
+              <w:bottom w:val="single" w:color="000000" w:sz="4" w:space="0" w:shadow="0" w:frame="0"/>
+              <w:right w:val="single" w:color="000000" w:sz="4" w:space="0" w:shadow="0" w:frame="0"/>
+            </w:tcBorders>
+            <w:shd w:val="clear" w:color="auto" w:fill="auto"/>
+            <w:tcMar>
+              <w:top w:type="dxa" w:w="80"/>
+              <w:left w:type="dxa" w:w="80"/>
+              <w:bottom w:type="dxa" w:w="80"/>
+              <w:right w:type="dxa" w:w="80"/>
+            </w:tcMar>
+            <w:vAlign w:val="top"/>
+          </w:tcPr>
+          <w:p>
+            <w:pPr>
+              <w:keepNext w:val="0"/>
+              <w:keepLines w:val="0"/>
+              <w:pageBreakBefore w:val="0"/>
+              <w:widowControl w:val="1"/>
+              <w:shd w:val="clear" w:color="auto" w:fill="auto"/>
+              <w:suppressAutoHyphens w:val="0"/>
+              <w:bidi w:val="0"/>
+              <w:spacing w:before="0" w:after="120" w:line="312" w:lineRule="auto"/>
+              <w:ind w:left="0" w:right="0" w:firstLine="0"/>
+              <w:jc w:val="left"/>
+              <w:outlineLvl w:val="9"/>
+              <w:rPr>
+                <w:rtl w:val="0"/>
+              </w:rPr>
+            </w:pPr>
+            <w:r>
+              <w:rPr>
+                <w:rFonts w:ascii="Trebuchet MS" w:cs="Arial Unicode MS" w:hAnsi="Trebuchet MS" w:eastAsia="Arial Unicode MS"/>
+                <w:b w:val="0"/>
+                <w:bCs w:val="0"/>
+                <w:i w:val="0"/>
+                <w:iCs w:val="0"/>
+                <w:caps w:val="0"/>
+                <w:smallCaps w:val="0"/>
+                <w:strike w:val="0"/>
+                <w:dstrike w:val="0"/>
+                <w:outline w:val="0"/>
+                <w:color w:val="5a5a5a"/>
+                <w:spacing w:val="0"/>
+                <w:kern w:val="0"/>
+                <w:position w:val="0"/>
+                <w:sz w:val="22"/>
+                <w:szCs w:val="22"/>
+                <w:u w:val="none" w:color="5a5a5a"/>
+                <w:vertAlign w:val="baseline"/>
+                <w:rtl w:val="0"/>
+              </w:rPr>
+              <w:t>02.05.2018</w:t>
+            </w:r>
+          </w:p>
+        </w:tc>
+        <w:tc>
+          <w:tcPr>
+            <w:tcW w:type="dxa" w:w="1076"/>
+            <w:tcBorders>
+              <w:top w:val="single" w:color="000000" w:sz="4" w:space="0" w:shadow="0" w:frame="0"/>
+              <w:left w:val="single" w:color="000000" w:sz="4" w:space="0" w:shadow="0" w:frame="0"/>
+              <w:bottom w:val="single" w:color="000000" w:sz="4" w:space="0" w:shadow="0" w:frame="0"/>
+              <w:right w:val="single" w:color="000000" w:sz="4" w:space="0" w:shadow="0" w:frame="0"/>
+            </w:tcBorders>
+            <w:shd w:val="clear" w:color="auto" w:fill="auto"/>
+            <w:tcMar>
+              <w:top w:type="dxa" w:w="80"/>
+              <w:left w:type="dxa" w:w="80"/>
+              <w:bottom w:type="dxa" w:w="80"/>
+              <w:right w:type="dxa" w:w="80"/>
+            </w:tcMar>
+            <w:vAlign w:val="top"/>
+          </w:tcPr>
+          <w:p>
+            <w:pPr>
+              <w:keepNext w:val="0"/>
+              <w:keepLines w:val="0"/>
+              <w:pageBreakBefore w:val="0"/>
+              <w:widowControl w:val="1"/>
+              <w:shd w:val="clear" w:color="auto" w:fill="auto"/>
+              <w:suppressAutoHyphens w:val="0"/>
+              <w:bidi w:val="0"/>
+              <w:spacing w:before="0" w:after="120" w:line="312" w:lineRule="auto"/>
+              <w:ind w:left="0" w:right="0" w:firstLine="0"/>
+              <w:jc w:val="left"/>
+              <w:outlineLvl w:val="9"/>
+              <w:rPr>
+                <w:rtl w:val="0"/>
+              </w:rPr>
+            </w:pPr>
+            <w:r>
+              <w:rPr>
+                <w:rFonts w:ascii="Trebuchet MS" w:cs="Arial Unicode MS" w:hAnsi="Trebuchet MS" w:eastAsia="Arial Unicode MS"/>
+                <w:b w:val="0"/>
+                <w:bCs w:val="0"/>
+                <w:i w:val="0"/>
+                <w:iCs w:val="0"/>
+                <w:caps w:val="0"/>
+                <w:smallCaps w:val="0"/>
+                <w:strike w:val="0"/>
+                <w:dstrike w:val="0"/>
+                <w:outline w:val="0"/>
+                <w:color w:val="5a5a5a"/>
+                <w:spacing w:val="0"/>
+                <w:kern w:val="0"/>
+                <w:position w:val="0"/>
+                <w:sz w:val="22"/>
+                <w:szCs w:val="22"/>
+                <w:u w:val="none" w:color="5a5a5a"/>
+                <w:vertAlign w:val="baseline"/>
+                <w:rtl w:val="0"/>
+              </w:rPr>
+              <w:t>02.05.2018</w:t>
+            </w:r>
+          </w:p>
+        </w:tc>
+        <w:tc>
+          <w:tcPr>
+            <w:tcW w:type="dxa" w:w="1467"/>
+            <w:tcBorders>
+              <w:top w:val="single" w:color="000000" w:sz="4" w:space="0" w:shadow="0" w:frame="0"/>
+              <w:left w:val="single" w:color="000000" w:sz="4" w:space="0" w:shadow="0" w:frame="0"/>
+              <w:bottom w:val="single" w:color="000000" w:sz="4" w:space="0" w:shadow="0" w:frame="0"/>
+              <w:right w:val="single" w:color="000000" w:sz="4" w:space="0" w:shadow="0" w:frame="0"/>
+            </w:tcBorders>
+            <w:shd w:val="clear" w:color="auto" w:fill="auto"/>
+            <w:tcMar>
+              <w:top w:type="dxa" w:w="80"/>
+              <w:left w:type="dxa" w:w="80"/>
+              <w:bottom w:type="dxa" w:w="80"/>
+              <w:right w:type="dxa" w:w="80"/>
+            </w:tcMar>
+            <w:vAlign w:val="top"/>
+          </w:tcPr>
+          <w:p>
+            <w:pPr>
+              <w:keepNext w:val="0"/>
+              <w:keepLines w:val="0"/>
+              <w:pageBreakBefore w:val="0"/>
+              <w:widowControl w:val="1"/>
+              <w:shd w:val="clear" w:color="auto" w:fill="auto"/>
+              <w:suppressAutoHyphens w:val="0"/>
+              <w:bidi w:val="0"/>
+              <w:spacing w:before="0" w:after="120" w:line="312" w:lineRule="auto"/>
+              <w:ind w:left="0" w:right="0" w:firstLine="0"/>
+              <w:jc w:val="left"/>
+              <w:outlineLvl w:val="9"/>
+              <w:rPr>
+                <w:rtl w:val="0"/>
+              </w:rPr>
+            </w:pPr>
+            <w:r>
+              <w:rPr>
+                <w:rFonts w:ascii="Trebuchet MS" w:cs="Arial Unicode MS" w:hAnsi="Trebuchet MS" w:eastAsia="Arial Unicode MS"/>
+                <w:b w:val="0"/>
+                <w:bCs w:val="0"/>
+                <w:i w:val="0"/>
+                <w:iCs w:val="0"/>
+                <w:caps w:val="0"/>
+                <w:smallCaps w:val="0"/>
+                <w:strike w:val="0"/>
+                <w:dstrike w:val="0"/>
+                <w:outline w:val="0"/>
+                <w:color w:val="5a5a5a"/>
+                <w:spacing w:val="0"/>
+                <w:kern w:val="0"/>
+                <w:position w:val="0"/>
+                <w:sz w:val="22"/>
+                <w:szCs w:val="22"/>
+                <w:u w:val="none" w:color="5a5a5a"/>
+                <w:vertAlign w:val="baseline"/>
+                <w:rtl w:val="0"/>
+              </w:rPr>
+              <w:t>Justin Ng</w:t>
+            </w:r>
+          </w:p>
+        </w:tc>
+        <w:tc>
+          <w:tcPr>
+            <w:tcW w:type="dxa" w:w="1369"/>
+            <w:tcBorders>
+              <w:top w:val="single" w:color="000000" w:sz="4" w:space="0" w:shadow="0" w:frame="0"/>
+              <w:left w:val="single" w:color="000000" w:sz="4" w:space="0" w:shadow="0" w:frame="0"/>
+              <w:bottom w:val="single" w:color="000000" w:sz="4" w:space="0" w:shadow="0" w:frame="0"/>
+              <w:right w:val="single" w:color="000000" w:sz="4" w:space="0" w:shadow="0" w:frame="0"/>
+            </w:tcBorders>
+            <w:shd w:val="clear" w:color="auto" w:fill="auto"/>
+            <w:tcMar>
+              <w:top w:type="dxa" w:w="80"/>
+              <w:left w:type="dxa" w:w="80"/>
+              <w:bottom w:type="dxa" w:w="80"/>
+              <w:right w:type="dxa" w:w="80"/>
+            </w:tcMar>
+            <w:vAlign w:val="top"/>
+          </w:tcPr>
+          <w:p>
+            <w:pPr>
+              <w:keepNext w:val="0"/>
+              <w:keepLines w:val="0"/>
+              <w:pageBreakBefore w:val="0"/>
+              <w:widowControl w:val="1"/>
+              <w:shd w:val="clear" w:color="auto" w:fill="auto"/>
+              <w:suppressAutoHyphens w:val="0"/>
+              <w:bidi w:val="0"/>
+              <w:spacing w:before="0" w:after="120" w:line="312" w:lineRule="auto"/>
+              <w:ind w:left="0" w:right="0" w:firstLine="0"/>
+              <w:jc w:val="left"/>
+              <w:outlineLvl w:val="9"/>
+              <w:rPr>
+                <w:rtl w:val="0"/>
+              </w:rPr>
+            </w:pPr>
+            <w:r>
+              <w:rPr>
+                <w:rFonts w:ascii="Trebuchet MS" w:cs="Arial Unicode MS" w:hAnsi="Trebuchet MS" w:eastAsia="Arial Unicode MS"/>
+                <w:b w:val="0"/>
+                <w:bCs w:val="0"/>
+                <w:i w:val="0"/>
+                <w:iCs w:val="0"/>
+                <w:caps w:val="0"/>
+                <w:smallCaps w:val="0"/>
+                <w:strike w:val="0"/>
+                <w:dstrike w:val="0"/>
+                <w:outline w:val="0"/>
+                <w:color w:val="5a5a5a"/>
+                <w:spacing w:val="0"/>
+                <w:kern w:val="0"/>
+                <w:position w:val="0"/>
+                <w:sz w:val="22"/>
+                <w:szCs w:val="22"/>
+                <w:u w:val="none" w:color="5a5a5a"/>
+                <w:vertAlign w:val="baseline"/>
+                <w:rtl w:val="0"/>
+              </w:rPr>
+              <w:t>Aiden Reed</w:t>
+            </w:r>
+          </w:p>
+        </w:tc>
+        <w:tc>
+          <w:tcPr>
+            <w:tcW w:type="dxa" w:w="2445"/>
             <w:tcBorders>
               <w:top w:val="single" w:color="000000" w:sz="4" w:space="0" w:shadow="0" w:frame="0"/>
               <w:left w:val="single" w:color="000000" w:sz="4" w:space="0" w:shadow="0" w:frame="0"/>
@@ -12286,207 +12835,1172 @@
           <w:shd w:val="clear" w:color="auto" w:fill="cad2d9"/>
         </w:tblPrEx>
         <w:trPr>
-          <w:trHeight w:val="250" w:hRule="atLeast"/>
+          <w:trHeight w:val="2122" w:hRule="atLeast"/>
         </w:trPr>
         <w:tc>
           <w:tcPr>
-            <w:tcW w:type="dxa" w:w="1118"/>
-            <w:tcBorders>
-              <w:top w:val="single" w:color="000000" w:sz="4" w:space="0" w:shadow="0" w:frame="0"/>
-              <w:left w:val="single" w:color="000000" w:sz="4" w:space="0" w:shadow="0" w:frame="0"/>
-              <w:bottom w:val="single" w:color="000000" w:sz="4" w:space="0" w:shadow="0" w:frame="0"/>
-              <w:right w:val="single" w:color="000000" w:sz="4" w:space="0" w:shadow="0" w:frame="0"/>
-            </w:tcBorders>
-            <w:shd w:val="clear" w:color="auto" w:fill="auto"/>
-            <w:tcMar>
-              <w:top w:type="dxa" w:w="80"/>
-              <w:left w:type="dxa" w:w="80"/>
-              <w:bottom w:type="dxa" w:w="80"/>
-              <w:right w:type="dxa" w:w="80"/>
-            </w:tcMar>
-            <w:vAlign w:val="top"/>
+            <w:tcW w:type="dxa" w:w="771"/>
+            <w:vMerge w:val="restart"/>
+            <w:tcBorders>
+              <w:top w:val="single" w:color="000000" w:sz="4" w:space="0" w:shadow="0" w:frame="0"/>
+              <w:left w:val="single" w:color="000000" w:sz="4" w:space="0" w:shadow="0" w:frame="0"/>
+              <w:bottom w:val="single" w:color="000000" w:sz="4" w:space="0" w:shadow="0" w:frame="0"/>
+              <w:right w:val="single" w:color="000000" w:sz="4" w:space="0" w:shadow="0" w:frame="0"/>
+            </w:tcBorders>
+            <w:shd w:val="clear" w:color="auto" w:fill="auto"/>
+            <w:tcMar>
+              <w:top w:type="dxa" w:w="80"/>
+              <w:left w:type="dxa" w:w="80"/>
+              <w:bottom w:type="dxa" w:w="80"/>
+              <w:right w:type="dxa" w:w="80"/>
+            </w:tcMar>
+            <w:vAlign w:val="top"/>
+          </w:tcPr>
+          <w:p>
+            <w:pPr>
+              <w:keepNext w:val="0"/>
+              <w:keepLines w:val="0"/>
+              <w:pageBreakBefore w:val="0"/>
+              <w:widowControl w:val="1"/>
+              <w:shd w:val="clear" w:color="auto" w:fill="auto"/>
+              <w:suppressAutoHyphens w:val="0"/>
+              <w:bidi w:val="0"/>
+              <w:spacing w:before="0" w:after="120" w:line="312" w:lineRule="auto"/>
+              <w:ind w:left="0" w:right="0" w:firstLine="0"/>
+              <w:jc w:val="left"/>
+              <w:outlineLvl w:val="9"/>
+              <w:rPr>
+                <w:rtl w:val="0"/>
+              </w:rPr>
+            </w:pPr>
+            <w:r>
+              <w:rPr>
+                <w:rFonts w:ascii="Trebuchet MS" w:cs="Arial Unicode MS" w:hAnsi="Trebuchet MS" w:eastAsia="Arial Unicode MS"/>
+                <w:b w:val="0"/>
+                <w:bCs w:val="0"/>
+                <w:i w:val="0"/>
+                <w:iCs w:val="0"/>
+                <w:caps w:val="0"/>
+                <w:smallCaps w:val="0"/>
+                <w:strike w:val="0"/>
+                <w:dstrike w:val="0"/>
+                <w:outline w:val="0"/>
+                <w:color w:val="5a5a5a"/>
+                <w:spacing w:val="0"/>
+                <w:kern w:val="0"/>
+                <w:position w:val="0"/>
+                <w:sz w:val="22"/>
+                <w:szCs w:val="22"/>
+                <w:u w:val="none" w:color="5a5a5a"/>
+                <w:vertAlign w:val="baseline"/>
+                <w:rtl w:val="0"/>
+              </w:rPr>
+              <w:t>CHGE 002</w:t>
+            </w:r>
+          </w:p>
+        </w:tc>
+        <w:tc>
+          <w:tcPr>
+            <w:tcW w:type="dxa" w:w="950"/>
+            <w:tcBorders>
+              <w:top w:val="single" w:color="000000" w:sz="4" w:space="0" w:shadow="0" w:frame="0"/>
+              <w:left w:val="single" w:color="000000" w:sz="4" w:space="0" w:shadow="0" w:frame="0"/>
+              <w:bottom w:val="single" w:color="000000" w:sz="4" w:space="0" w:shadow="0" w:frame="0"/>
+              <w:right w:val="single" w:color="000000" w:sz="4" w:space="0" w:shadow="0" w:frame="0"/>
+            </w:tcBorders>
+            <w:shd w:val="clear" w:color="auto" w:fill="auto"/>
+            <w:tcMar>
+              <w:top w:type="dxa" w:w="80"/>
+              <w:left w:type="dxa" w:w="80"/>
+              <w:bottom w:type="dxa" w:w="80"/>
+              <w:right w:type="dxa" w:w="80"/>
+            </w:tcMar>
+            <w:vAlign w:val="top"/>
+          </w:tcPr>
+          <w:p>
+            <w:pPr>
+              <w:keepNext w:val="0"/>
+              <w:keepLines w:val="0"/>
+              <w:pageBreakBefore w:val="0"/>
+              <w:widowControl w:val="1"/>
+              <w:shd w:val="clear" w:color="auto" w:fill="auto"/>
+              <w:suppressAutoHyphens w:val="0"/>
+              <w:bidi w:val="0"/>
+              <w:spacing w:before="0" w:after="0" w:line="240" w:lineRule="auto"/>
+              <w:ind w:left="0" w:right="0" w:firstLine="0"/>
+              <w:jc w:val="left"/>
+              <w:outlineLvl w:val="9"/>
+              <w:rPr>
+                <w:rtl w:val="0"/>
+              </w:rPr>
+            </w:pPr>
+            <w:r>
+              <w:rPr>
+                <w:rFonts w:ascii="Menlo" w:cs="Arial Unicode MS" w:hAnsi="Menlo" w:eastAsia="Arial Unicode MS"/>
+                <w:b w:val="0"/>
+                <w:bCs w:val="0"/>
+                <w:i w:val="0"/>
+                <w:iCs w:val="0"/>
+                <w:caps w:val="0"/>
+                <w:smallCaps w:val="0"/>
+                <w:strike w:val="0"/>
+                <w:dstrike w:val="0"/>
+                <w:outline w:val="0"/>
+                <w:color w:val="444c55"/>
+                <w:spacing w:val="0"/>
+                <w:kern w:val="0"/>
+                <w:position w:val="0"/>
+                <w:sz w:val="24"/>
+                <w:szCs w:val="24"/>
+                <w:u w:val="none" w:color="5a5a5a"/>
+                <w:shd w:val="clear" w:color="auto" w:fill="ffffff"/>
+                <w:vertAlign w:val="baseline"/>
+                <w:rtl w:val="0"/>
+              </w:rPr>
+              <w:t>f51dc08</w:t>
+            </w:r>
+          </w:p>
+        </w:tc>
+        <w:tc>
+          <w:tcPr>
+            <w:tcW w:type="dxa" w:w="554"/>
+            <w:vMerge w:val="restart"/>
+            <w:tcBorders>
+              <w:top w:val="single" w:color="000000" w:sz="4" w:space="0" w:shadow="0" w:frame="0"/>
+              <w:left w:val="single" w:color="000000" w:sz="4" w:space="0" w:shadow="0" w:frame="0"/>
+              <w:bottom w:val="single" w:color="000000" w:sz="4" w:space="0" w:shadow="0" w:frame="0"/>
+              <w:right w:val="single" w:color="000000" w:sz="4" w:space="0" w:shadow="0" w:frame="0"/>
+            </w:tcBorders>
+            <w:shd w:val="clear" w:color="auto" w:fill="auto"/>
+            <w:tcMar>
+              <w:top w:type="dxa" w:w="80"/>
+              <w:left w:type="dxa" w:w="80"/>
+              <w:bottom w:type="dxa" w:w="80"/>
+              <w:right w:type="dxa" w:w="80"/>
+            </w:tcMar>
+            <w:vAlign w:val="top"/>
+          </w:tcPr>
+          <w:p>
+            <w:pPr>
+              <w:keepNext w:val="0"/>
+              <w:keepLines w:val="0"/>
+              <w:pageBreakBefore w:val="0"/>
+              <w:widowControl w:val="1"/>
+              <w:shd w:val="clear" w:color="auto" w:fill="auto"/>
+              <w:suppressAutoHyphens w:val="0"/>
+              <w:bidi w:val="0"/>
+              <w:spacing w:before="0" w:after="120" w:line="312" w:lineRule="auto"/>
+              <w:ind w:left="0" w:right="0" w:firstLine="0"/>
+              <w:jc w:val="left"/>
+              <w:outlineLvl w:val="9"/>
+              <w:rPr>
+                <w:rtl w:val="0"/>
+              </w:rPr>
+            </w:pPr>
+            <w:r>
+              <w:rPr>
+                <w:rFonts w:ascii="Trebuchet MS" w:cs="Arial Unicode MS" w:hAnsi="Trebuchet MS" w:eastAsia="Arial Unicode MS"/>
+                <w:b w:val="0"/>
+                <w:bCs w:val="0"/>
+                <w:i w:val="0"/>
+                <w:iCs w:val="0"/>
+                <w:caps w:val="0"/>
+                <w:smallCaps w:val="0"/>
+                <w:strike w:val="0"/>
+                <w:dstrike w:val="0"/>
+                <w:outline w:val="0"/>
+                <w:color w:val="5a5a5a"/>
+                <w:spacing w:val="0"/>
+                <w:kern w:val="0"/>
+                <w:position w:val="0"/>
+                <w:sz w:val="22"/>
+                <w:szCs w:val="22"/>
+                <w:u w:val="none" w:color="5a5a5a"/>
+                <w:vertAlign w:val="baseline"/>
+                <w:rtl w:val="0"/>
+              </w:rPr>
+              <w:t>Bug 002</w:t>
+            </w:r>
+          </w:p>
+        </w:tc>
+        <w:tc>
+          <w:tcPr>
+            <w:tcW w:type="dxa" w:w="3687"/>
+            <w:tcBorders>
+              <w:top w:val="single" w:color="000000" w:sz="4" w:space="0" w:shadow="0" w:frame="0"/>
+              <w:left w:val="single" w:color="000000" w:sz="4" w:space="0" w:shadow="0" w:frame="0"/>
+              <w:bottom w:val="single" w:color="000000" w:sz="4" w:space="0" w:shadow="0" w:frame="0"/>
+              <w:right w:val="single" w:color="000000" w:sz="4" w:space="0" w:shadow="0" w:frame="0"/>
+            </w:tcBorders>
+            <w:shd w:val="clear" w:color="auto" w:fill="auto"/>
+            <w:tcMar>
+              <w:top w:type="dxa" w:w="80"/>
+              <w:left w:type="dxa" w:w="80"/>
+              <w:bottom w:type="dxa" w:w="80"/>
+              <w:right w:type="dxa" w:w="80"/>
+            </w:tcMar>
+            <w:vAlign w:val="top"/>
+          </w:tcPr>
+          <w:p>
+            <w:pPr>
+              <w:keepNext w:val="0"/>
+              <w:keepLines w:val="0"/>
+              <w:pageBreakBefore w:val="0"/>
+              <w:widowControl w:val="1"/>
+              <w:shd w:val="clear" w:color="auto" w:fill="auto"/>
+              <w:suppressAutoHyphens w:val="0"/>
+              <w:bidi w:val="0"/>
+              <w:spacing w:before="0" w:after="120" w:line="312" w:lineRule="auto"/>
+              <w:ind w:left="0" w:right="0" w:firstLine="0"/>
+              <w:jc w:val="left"/>
+              <w:outlineLvl w:val="9"/>
+              <w:rPr>
+                <w:rtl w:val="0"/>
+              </w:rPr>
+            </w:pPr>
+            <w:r>
+              <w:rPr>
+                <w:rFonts w:ascii="Trebuchet MS" w:cs="Arial Unicode MS" w:hAnsi="Trebuchet MS" w:eastAsia="Arial Unicode MS"/>
+                <w:b w:val="0"/>
+                <w:bCs w:val="0"/>
+                <w:i w:val="0"/>
+                <w:iCs w:val="0"/>
+                <w:caps w:val="0"/>
+                <w:smallCaps w:val="0"/>
+                <w:strike w:val="0"/>
+                <w:dstrike w:val="0"/>
+                <w:outline w:val="0"/>
+                <w:color w:val="5a5a5a"/>
+                <w:spacing w:val="0"/>
+                <w:kern w:val="0"/>
+                <w:position w:val="0"/>
+                <w:sz w:val="22"/>
+                <w:szCs w:val="22"/>
+                <w:u w:val="none" w:color="5a5a5a"/>
+                <w:vertAlign w:val="baseline"/>
+                <w:rtl w:val="0"/>
+              </w:rPr>
+              <w:t>The comparison statement is changed to be compared to  the length of project phases - 1 and the project phase incrementor was moved inside the else statement</w:t>
+            </w:r>
+          </w:p>
+        </w:tc>
+        <w:tc>
+          <w:tcPr>
+            <w:tcW w:type="dxa" w:w="1173"/>
+            <w:tcBorders>
+              <w:top w:val="single" w:color="000000" w:sz="4" w:space="0" w:shadow="0" w:frame="0"/>
+              <w:left w:val="single" w:color="000000" w:sz="4" w:space="0" w:shadow="0" w:frame="0"/>
+              <w:bottom w:val="single" w:color="000000" w:sz="4" w:space="0" w:shadow="0" w:frame="0"/>
+              <w:right w:val="single" w:color="000000" w:sz="4" w:space="0" w:shadow="0" w:frame="0"/>
+            </w:tcBorders>
+            <w:shd w:val="clear" w:color="auto" w:fill="auto"/>
+            <w:tcMar>
+              <w:top w:type="dxa" w:w="80"/>
+              <w:left w:type="dxa" w:w="80"/>
+              <w:bottom w:type="dxa" w:w="80"/>
+              <w:right w:type="dxa" w:w="80"/>
+            </w:tcMar>
+            <w:vAlign w:val="top"/>
+          </w:tcPr>
+          <w:p>
+            <w:pPr>
+              <w:keepNext w:val="0"/>
+              <w:keepLines w:val="0"/>
+              <w:pageBreakBefore w:val="0"/>
+              <w:widowControl w:val="1"/>
+              <w:shd w:val="clear" w:color="auto" w:fill="auto"/>
+              <w:suppressAutoHyphens w:val="0"/>
+              <w:bidi w:val="0"/>
+              <w:spacing w:before="0" w:after="120" w:line="312" w:lineRule="auto"/>
+              <w:ind w:left="0" w:right="0" w:firstLine="0"/>
+              <w:jc w:val="left"/>
+              <w:outlineLvl w:val="9"/>
+              <w:rPr>
+                <w:rtl w:val="0"/>
+              </w:rPr>
+            </w:pPr>
+            <w:r>
+              <w:rPr>
+                <w:rFonts w:ascii="Trebuchet MS" w:cs="Arial Unicode MS" w:hAnsi="Trebuchet MS" w:eastAsia="Arial Unicode MS"/>
+                <w:b w:val="0"/>
+                <w:bCs w:val="0"/>
+                <w:i w:val="0"/>
+                <w:iCs w:val="0"/>
+                <w:caps w:val="0"/>
+                <w:smallCaps w:val="0"/>
+                <w:strike w:val="0"/>
+                <w:dstrike w:val="0"/>
+                <w:outline w:val="0"/>
+                <w:color w:val="5a5a5a"/>
+                <w:spacing w:val="0"/>
+                <w:kern w:val="0"/>
+                <w:position w:val="0"/>
+                <w:sz w:val="22"/>
+                <w:szCs w:val="22"/>
+                <w:u w:val="none" w:color="5a5a5a"/>
+                <w:vertAlign w:val="baseline"/>
+                <w:rtl w:val="0"/>
+              </w:rPr>
+              <w:t>CompanyProjcet.java (line 91 &amp; line 94)</w:t>
+            </w:r>
+          </w:p>
+        </w:tc>
+        <w:tc>
+          <w:tcPr>
+            <w:tcW w:type="dxa" w:w="1075"/>
+            <w:tcBorders>
+              <w:top w:val="single" w:color="000000" w:sz="4" w:space="0" w:shadow="0" w:frame="0"/>
+              <w:left w:val="single" w:color="000000" w:sz="4" w:space="0" w:shadow="0" w:frame="0"/>
+              <w:bottom w:val="single" w:color="000000" w:sz="4" w:space="0" w:shadow="0" w:frame="0"/>
+              <w:right w:val="single" w:color="000000" w:sz="4" w:space="0" w:shadow="0" w:frame="0"/>
+            </w:tcBorders>
+            <w:shd w:val="clear" w:color="auto" w:fill="auto"/>
+            <w:tcMar>
+              <w:top w:type="dxa" w:w="80"/>
+              <w:left w:type="dxa" w:w="80"/>
+              <w:bottom w:type="dxa" w:w="80"/>
+              <w:right w:type="dxa" w:w="80"/>
+            </w:tcMar>
+            <w:vAlign w:val="top"/>
+          </w:tcPr>
+          <w:p>
+            <w:pPr>
+              <w:keepNext w:val="0"/>
+              <w:keepLines w:val="0"/>
+              <w:pageBreakBefore w:val="0"/>
+              <w:widowControl w:val="1"/>
+              <w:shd w:val="clear" w:color="auto" w:fill="auto"/>
+              <w:suppressAutoHyphens w:val="0"/>
+              <w:bidi w:val="0"/>
+              <w:spacing w:before="0" w:after="120" w:line="312" w:lineRule="auto"/>
+              <w:ind w:left="0" w:right="0" w:firstLine="0"/>
+              <w:jc w:val="left"/>
+              <w:outlineLvl w:val="9"/>
+              <w:rPr>
+                <w:rtl w:val="0"/>
+              </w:rPr>
+            </w:pPr>
+            <w:r>
+              <w:rPr>
+                <w:rFonts w:ascii="Trebuchet MS" w:cs="Arial Unicode MS" w:hAnsi="Trebuchet MS" w:eastAsia="Arial Unicode MS"/>
+                <w:b w:val="0"/>
+                <w:bCs w:val="0"/>
+                <w:i w:val="0"/>
+                <w:iCs w:val="0"/>
+                <w:caps w:val="0"/>
+                <w:smallCaps w:val="0"/>
+                <w:strike w:val="0"/>
+                <w:dstrike w:val="0"/>
+                <w:outline w:val="0"/>
+                <w:color w:val="5a5a5a"/>
+                <w:spacing w:val="0"/>
+                <w:kern w:val="0"/>
+                <w:position w:val="0"/>
+                <w:sz w:val="22"/>
+                <w:szCs w:val="22"/>
+                <w:u w:val="none" w:color="5a5a5a"/>
+                <w:vertAlign w:val="baseline"/>
+                <w:rtl w:val="0"/>
+              </w:rPr>
+              <w:t>02.05.2018</w:t>
+            </w:r>
+          </w:p>
+        </w:tc>
+        <w:tc>
+          <w:tcPr>
+            <w:tcW w:type="dxa" w:w="1076"/>
+            <w:tcBorders>
+              <w:top w:val="single" w:color="000000" w:sz="4" w:space="0" w:shadow="0" w:frame="0"/>
+              <w:left w:val="single" w:color="000000" w:sz="4" w:space="0" w:shadow="0" w:frame="0"/>
+              <w:bottom w:val="single" w:color="000000" w:sz="4" w:space="0" w:shadow="0" w:frame="0"/>
+              <w:right w:val="single" w:color="000000" w:sz="4" w:space="0" w:shadow="0" w:frame="0"/>
+            </w:tcBorders>
+            <w:shd w:val="clear" w:color="auto" w:fill="auto"/>
+            <w:tcMar>
+              <w:top w:type="dxa" w:w="80"/>
+              <w:left w:type="dxa" w:w="80"/>
+              <w:bottom w:type="dxa" w:w="80"/>
+              <w:right w:type="dxa" w:w="80"/>
+            </w:tcMar>
+            <w:vAlign w:val="top"/>
+          </w:tcPr>
+          <w:p>
+            <w:pPr>
+              <w:keepNext w:val="0"/>
+              <w:keepLines w:val="0"/>
+              <w:pageBreakBefore w:val="0"/>
+              <w:widowControl w:val="1"/>
+              <w:shd w:val="clear" w:color="auto" w:fill="auto"/>
+              <w:suppressAutoHyphens w:val="0"/>
+              <w:bidi w:val="0"/>
+              <w:spacing w:before="0" w:after="120" w:line="312" w:lineRule="auto"/>
+              <w:ind w:left="0" w:right="0" w:firstLine="0"/>
+              <w:jc w:val="left"/>
+              <w:outlineLvl w:val="9"/>
+              <w:rPr>
+                <w:rtl w:val="0"/>
+              </w:rPr>
+            </w:pPr>
+            <w:r>
+              <w:rPr>
+                <w:rFonts w:ascii="Trebuchet MS" w:cs="Arial Unicode MS" w:hAnsi="Trebuchet MS" w:eastAsia="Arial Unicode MS"/>
+                <w:b w:val="0"/>
+                <w:bCs w:val="0"/>
+                <w:i w:val="0"/>
+                <w:iCs w:val="0"/>
+                <w:caps w:val="0"/>
+                <w:smallCaps w:val="0"/>
+                <w:strike w:val="0"/>
+                <w:dstrike w:val="0"/>
+                <w:outline w:val="0"/>
+                <w:color w:val="5a5a5a"/>
+                <w:spacing w:val="0"/>
+                <w:kern w:val="0"/>
+                <w:position w:val="0"/>
+                <w:sz w:val="22"/>
+                <w:szCs w:val="22"/>
+                <w:u w:val="none" w:color="5a5a5a"/>
+                <w:vertAlign w:val="baseline"/>
+                <w:rtl w:val="0"/>
+              </w:rPr>
+              <w:t>02.05.2018</w:t>
+            </w:r>
+          </w:p>
+        </w:tc>
+        <w:tc>
+          <w:tcPr>
+            <w:tcW w:type="dxa" w:w="1467"/>
+            <w:tcBorders>
+              <w:top w:val="single" w:color="000000" w:sz="4" w:space="0" w:shadow="0" w:frame="0"/>
+              <w:left w:val="single" w:color="000000" w:sz="4" w:space="0" w:shadow="0" w:frame="0"/>
+              <w:bottom w:val="single" w:color="000000" w:sz="4" w:space="0" w:shadow="0" w:frame="0"/>
+              <w:right w:val="single" w:color="000000" w:sz="4" w:space="0" w:shadow="0" w:frame="0"/>
+            </w:tcBorders>
+            <w:shd w:val="clear" w:color="auto" w:fill="auto"/>
+            <w:tcMar>
+              <w:top w:type="dxa" w:w="80"/>
+              <w:left w:type="dxa" w:w="80"/>
+              <w:bottom w:type="dxa" w:w="80"/>
+              <w:right w:type="dxa" w:w="80"/>
+            </w:tcMar>
+            <w:vAlign w:val="top"/>
+          </w:tcPr>
+          <w:p>
+            <w:pPr>
+              <w:keepNext w:val="0"/>
+              <w:keepLines w:val="0"/>
+              <w:pageBreakBefore w:val="0"/>
+              <w:widowControl w:val="1"/>
+              <w:shd w:val="clear" w:color="auto" w:fill="auto"/>
+              <w:suppressAutoHyphens w:val="0"/>
+              <w:bidi w:val="0"/>
+              <w:spacing w:before="0" w:after="120" w:line="312" w:lineRule="auto"/>
+              <w:ind w:left="0" w:right="0" w:firstLine="0"/>
+              <w:jc w:val="left"/>
+              <w:outlineLvl w:val="9"/>
+              <w:rPr>
+                <w:rtl w:val="0"/>
+              </w:rPr>
+            </w:pPr>
+            <w:r>
+              <w:rPr>
+                <w:rFonts w:ascii="Trebuchet MS" w:cs="Arial Unicode MS" w:hAnsi="Trebuchet MS" w:eastAsia="Arial Unicode MS"/>
+                <w:b w:val="0"/>
+                <w:bCs w:val="0"/>
+                <w:i w:val="0"/>
+                <w:iCs w:val="0"/>
+                <w:caps w:val="0"/>
+                <w:smallCaps w:val="0"/>
+                <w:strike w:val="0"/>
+                <w:dstrike w:val="0"/>
+                <w:outline w:val="0"/>
+                <w:color w:val="5a5a5a"/>
+                <w:spacing w:val="0"/>
+                <w:kern w:val="0"/>
+                <w:position w:val="0"/>
+                <w:sz w:val="22"/>
+                <w:szCs w:val="22"/>
+                <w:u w:val="none" w:color="5a5a5a"/>
+                <w:vertAlign w:val="baseline"/>
+                <w:rtl w:val="0"/>
+              </w:rPr>
+              <w:t>Justin Ng</w:t>
+            </w:r>
+          </w:p>
+        </w:tc>
+        <w:tc>
+          <w:tcPr>
+            <w:tcW w:type="dxa" w:w="1369"/>
+            <w:tcBorders>
+              <w:top w:val="single" w:color="000000" w:sz="4" w:space="0" w:shadow="0" w:frame="0"/>
+              <w:left w:val="single" w:color="000000" w:sz="4" w:space="0" w:shadow="0" w:frame="0"/>
+              <w:bottom w:val="single" w:color="000000" w:sz="4" w:space="0" w:shadow="0" w:frame="0"/>
+              <w:right w:val="single" w:color="000000" w:sz="4" w:space="0" w:shadow="0" w:frame="0"/>
+            </w:tcBorders>
+            <w:shd w:val="clear" w:color="auto" w:fill="auto"/>
+            <w:tcMar>
+              <w:top w:type="dxa" w:w="80"/>
+              <w:left w:type="dxa" w:w="80"/>
+              <w:bottom w:type="dxa" w:w="80"/>
+              <w:right w:type="dxa" w:w="80"/>
+            </w:tcMar>
+            <w:vAlign w:val="top"/>
+          </w:tcPr>
+          <w:p>
+            <w:pPr>
+              <w:keepNext w:val="0"/>
+              <w:keepLines w:val="0"/>
+              <w:pageBreakBefore w:val="0"/>
+              <w:widowControl w:val="1"/>
+              <w:shd w:val="clear" w:color="auto" w:fill="auto"/>
+              <w:suppressAutoHyphens w:val="0"/>
+              <w:bidi w:val="0"/>
+              <w:spacing w:before="0" w:after="120" w:line="312" w:lineRule="auto"/>
+              <w:ind w:left="0" w:right="0" w:firstLine="0"/>
+              <w:jc w:val="left"/>
+              <w:outlineLvl w:val="9"/>
+              <w:rPr>
+                <w:rtl w:val="0"/>
+              </w:rPr>
+            </w:pPr>
+            <w:r>
+              <w:rPr>
+                <w:rFonts w:ascii="Trebuchet MS" w:cs="Arial Unicode MS" w:hAnsi="Trebuchet MS" w:eastAsia="Arial Unicode MS"/>
+                <w:b w:val="0"/>
+                <w:bCs w:val="0"/>
+                <w:i w:val="0"/>
+                <w:iCs w:val="0"/>
+                <w:caps w:val="0"/>
+                <w:smallCaps w:val="0"/>
+                <w:strike w:val="0"/>
+                <w:dstrike w:val="0"/>
+                <w:outline w:val="0"/>
+                <w:color w:val="5a5a5a"/>
+                <w:spacing w:val="0"/>
+                <w:kern w:val="0"/>
+                <w:position w:val="0"/>
+                <w:sz w:val="22"/>
+                <w:szCs w:val="22"/>
+                <w:u w:val="none" w:color="5a5a5a"/>
+                <w:vertAlign w:val="baseline"/>
+                <w:rtl w:val="0"/>
+              </w:rPr>
+              <w:t>Aidan Reed</w:t>
+            </w:r>
+          </w:p>
+        </w:tc>
+        <w:tc>
+          <w:tcPr>
+            <w:tcW w:type="dxa" w:w="2445"/>
+            <w:tcBorders>
+              <w:top w:val="single" w:color="000000" w:sz="4" w:space="0" w:shadow="0" w:frame="0"/>
+              <w:left w:val="single" w:color="000000" w:sz="4" w:space="0" w:shadow="0" w:frame="0"/>
+              <w:bottom w:val="single" w:color="000000" w:sz="4" w:space="0" w:shadow="0" w:frame="0"/>
+              <w:right w:val="single" w:color="000000" w:sz="4" w:space="0" w:shadow="0" w:frame="0"/>
+            </w:tcBorders>
+            <w:shd w:val="clear" w:color="auto" w:fill="auto"/>
+            <w:tcMar>
+              <w:top w:type="dxa" w:w="80"/>
+              <w:left w:type="dxa" w:w="80"/>
+              <w:bottom w:type="dxa" w:w="80"/>
+              <w:right w:type="dxa" w:w="80"/>
+            </w:tcMar>
+            <w:vAlign w:val="top"/>
+          </w:tcPr>
+          <w:p>
+            <w:pPr>
+              <w:keepNext w:val="0"/>
+              <w:keepLines w:val="0"/>
+              <w:pageBreakBefore w:val="0"/>
+              <w:widowControl w:val="1"/>
+              <w:shd w:val="clear" w:color="auto" w:fill="auto"/>
+              <w:suppressAutoHyphens w:val="0"/>
+              <w:bidi w:val="0"/>
+              <w:spacing w:before="0" w:after="120" w:line="312" w:lineRule="auto"/>
+              <w:ind w:left="0" w:right="0" w:firstLine="0"/>
+              <w:jc w:val="left"/>
+              <w:outlineLvl w:val="9"/>
+              <w:rPr>
+                <w:rtl w:val="0"/>
+              </w:rPr>
+            </w:pPr>
+            <w:r>
+              <w:rPr>
+                <w:rFonts w:ascii="Trebuchet MS" w:cs="Arial Unicode MS" w:hAnsi="Trebuchet MS" w:eastAsia="Arial Unicode MS"/>
+                <w:b w:val="0"/>
+                <w:bCs w:val="0"/>
+                <w:i w:val="0"/>
+                <w:iCs w:val="0"/>
+                <w:caps w:val="0"/>
+                <w:smallCaps w:val="0"/>
+                <w:strike w:val="0"/>
+                <w:dstrike w:val="0"/>
+                <w:outline w:val="0"/>
+                <w:color w:val="5a5a5a"/>
+                <w:spacing w:val="0"/>
+                <w:kern w:val="0"/>
+                <w:position w:val="0"/>
+                <w:sz w:val="22"/>
+                <w:szCs w:val="22"/>
+                <w:u w:val="none" w:color="5a5a5a"/>
+                <w:vertAlign w:val="baseline"/>
+                <w:rtl w:val="0"/>
+              </w:rPr>
+              <w:t>The change didn</w:t>
+            </w:r>
+            <w:r>
+              <w:rPr>
+                <w:rFonts w:ascii="Trebuchet MS" w:cs="Arial Unicode MS" w:hAnsi="Trebuchet MS" w:eastAsia="Arial Unicode MS" w:hint="default"/>
+                <w:b w:val="0"/>
+                <w:bCs w:val="0"/>
+                <w:i w:val="0"/>
+                <w:iCs w:val="0"/>
+                <w:caps w:val="0"/>
+                <w:smallCaps w:val="0"/>
+                <w:strike w:val="0"/>
+                <w:dstrike w:val="0"/>
+                <w:outline w:val="0"/>
+                <w:color w:val="5a5a5a"/>
+                <w:spacing w:val="0"/>
+                <w:kern w:val="0"/>
+                <w:position w:val="0"/>
+                <w:sz w:val="22"/>
+                <w:szCs w:val="22"/>
+                <w:u w:val="none" w:color="5a5a5a"/>
+                <w:vertAlign w:val="baseline"/>
+                <w:rtl w:val="0"/>
+              </w:rPr>
+              <w:t>’</w:t>
+            </w:r>
+            <w:r>
+              <w:rPr>
+                <w:rFonts w:ascii="Trebuchet MS" w:cs="Arial Unicode MS" w:hAnsi="Trebuchet MS" w:eastAsia="Arial Unicode MS"/>
+                <w:b w:val="0"/>
+                <w:bCs w:val="0"/>
+                <w:i w:val="0"/>
+                <w:iCs w:val="0"/>
+                <w:caps w:val="0"/>
+                <w:smallCaps w:val="0"/>
+                <w:strike w:val="0"/>
+                <w:dstrike w:val="0"/>
+                <w:outline w:val="0"/>
+                <w:color w:val="5a5a5a"/>
+                <w:spacing w:val="0"/>
+                <w:kern w:val="0"/>
+                <w:position w:val="0"/>
+                <w:sz w:val="22"/>
+                <w:szCs w:val="22"/>
+                <w:u w:val="none" w:color="5a5a5a"/>
+                <w:vertAlign w:val="baseline"/>
+                <w:rtl w:val="0"/>
+              </w:rPr>
+              <w:t>t fully resolve the issue as the project could still go past the end of the array because the conditional was not &gt;= - AR 02.05.2018</w:t>
+            </w:r>
+          </w:p>
+        </w:tc>
+      </w:tr>
+      <w:tr>
+        <w:tblPrEx>
+          <w:shd w:val="clear" w:color="auto" w:fill="cad2d9"/>
+        </w:tblPrEx>
+        <w:trPr>
+          <w:trHeight w:val="1810" w:hRule="atLeast"/>
+        </w:trPr>
+        <w:tc>
+          <w:tcPr>
+            <w:tcW w:type="dxa" w:w="771"/>
+            <w:vMerge w:val="continue"/>
+            <w:tcBorders>
+              <w:top w:val="single" w:color="000000" w:sz="4" w:space="0" w:shadow="0" w:frame="0"/>
+              <w:left w:val="single" w:color="000000" w:sz="4" w:space="0" w:shadow="0" w:frame="0"/>
+              <w:bottom w:val="single" w:color="000000" w:sz="4" w:space="0" w:shadow="0" w:frame="0"/>
+              <w:right w:val="single" w:color="000000" w:sz="4" w:space="0" w:shadow="0" w:frame="0"/>
+            </w:tcBorders>
+            <w:shd w:val="clear" w:color="auto" w:fill="auto"/>
           </w:tcPr>
           <w:p/>
         </w:tc>
         <w:tc>
           <w:tcPr>
-            <w:tcW w:type="dxa" w:w="1377"/>
-            <w:tcBorders>
-              <w:top w:val="single" w:color="000000" w:sz="4" w:space="0" w:shadow="0" w:frame="0"/>
-              <w:left w:val="single" w:color="000000" w:sz="4" w:space="0" w:shadow="0" w:frame="0"/>
-              <w:bottom w:val="single" w:color="000000" w:sz="4" w:space="0" w:shadow="0" w:frame="0"/>
-              <w:right w:val="single" w:color="000000" w:sz="4" w:space="0" w:shadow="0" w:frame="0"/>
-            </w:tcBorders>
-            <w:shd w:val="clear" w:color="auto" w:fill="auto"/>
-            <w:tcMar>
-              <w:top w:type="dxa" w:w="80"/>
-              <w:left w:type="dxa" w:w="80"/>
-              <w:bottom w:type="dxa" w:w="80"/>
-              <w:right w:type="dxa" w:w="80"/>
-            </w:tcMar>
-            <w:vAlign w:val="top"/>
+            <w:tcW w:type="dxa" w:w="950"/>
+            <w:tcBorders>
+              <w:top w:val="single" w:color="000000" w:sz="4" w:space="0" w:shadow="0" w:frame="0"/>
+              <w:left w:val="single" w:color="000000" w:sz="4" w:space="0" w:shadow="0" w:frame="0"/>
+              <w:bottom w:val="single" w:color="000000" w:sz="4" w:space="0" w:shadow="0" w:frame="0"/>
+              <w:right w:val="single" w:color="000000" w:sz="4" w:space="0" w:shadow="0" w:frame="0"/>
+            </w:tcBorders>
+            <w:shd w:val="clear" w:color="auto" w:fill="auto"/>
+            <w:tcMar>
+              <w:top w:type="dxa" w:w="80"/>
+              <w:left w:type="dxa" w:w="80"/>
+              <w:bottom w:type="dxa" w:w="80"/>
+              <w:right w:type="dxa" w:w="80"/>
+            </w:tcMar>
+            <w:vAlign w:val="top"/>
+          </w:tcPr>
+          <w:p>
+            <w:pPr>
+              <w:pStyle w:val="Default"/>
+              <w:bidi w:val="0"/>
+              <w:ind w:left="0" w:right="0" w:firstLine="0"/>
+              <w:jc w:val="left"/>
+              <w:rPr>
+                <w:rtl w:val="0"/>
+              </w:rPr>
+            </w:pPr>
+            <w:r>
+              <w:rPr>
+                <w:rFonts w:ascii="Menlo" w:hAnsi="Menlo"/>
+                <w:color w:val="444c55"/>
+                <w:sz w:val="23"/>
+                <w:szCs w:val="23"/>
+                <w:shd w:val="clear" w:color="auto" w:fill="f1f8ff"/>
+                <w:rtl w:val="0"/>
+              </w:rPr>
+              <w:t xml:space="preserve">fbea9fd </w:t>
+            </w:r>
+          </w:p>
+        </w:tc>
+        <w:tc>
+          <w:tcPr>
+            <w:tcW w:type="dxa" w:w="554"/>
+            <w:vMerge w:val="continue"/>
+            <w:tcBorders>
+              <w:top w:val="single" w:color="000000" w:sz="4" w:space="0" w:shadow="0" w:frame="0"/>
+              <w:left w:val="single" w:color="000000" w:sz="4" w:space="0" w:shadow="0" w:frame="0"/>
+              <w:bottom w:val="single" w:color="000000" w:sz="4" w:space="0" w:shadow="0" w:frame="0"/>
+              <w:right w:val="single" w:color="000000" w:sz="4" w:space="0" w:shadow="0" w:frame="0"/>
+            </w:tcBorders>
+            <w:shd w:val="clear" w:color="auto" w:fill="auto"/>
           </w:tcPr>
           <w:p/>
         </w:tc>
         <w:tc>
           <w:tcPr>
-            <w:tcW w:type="dxa" w:w="803"/>
-            <w:tcBorders>
-              <w:top w:val="single" w:color="000000" w:sz="4" w:space="0" w:shadow="0" w:frame="0"/>
-              <w:left w:val="single" w:color="000000" w:sz="4" w:space="0" w:shadow="0" w:frame="0"/>
-              <w:bottom w:val="single" w:color="000000" w:sz="4" w:space="0" w:shadow="0" w:frame="0"/>
-              <w:right w:val="single" w:color="000000" w:sz="4" w:space="0" w:shadow="0" w:frame="0"/>
-            </w:tcBorders>
-            <w:shd w:val="clear" w:color="auto" w:fill="auto"/>
-            <w:tcMar>
-              <w:top w:type="dxa" w:w="80"/>
-              <w:left w:type="dxa" w:w="80"/>
-              <w:bottom w:type="dxa" w:w="80"/>
-              <w:right w:type="dxa" w:w="80"/>
-            </w:tcMar>
-            <w:vAlign w:val="top"/>
-          </w:tcPr>
-          <w:p/>
-        </w:tc>
-        <w:tc>
-          <w:tcPr>
-            <w:tcW w:type="dxa" w:w="5344"/>
-            <w:tcBorders>
-              <w:top w:val="single" w:color="000000" w:sz="4" w:space="0" w:shadow="0" w:frame="0"/>
-              <w:left w:val="single" w:color="000000" w:sz="4" w:space="0" w:shadow="0" w:frame="0"/>
-              <w:bottom w:val="single" w:color="000000" w:sz="4" w:space="0" w:shadow="0" w:frame="0"/>
-              <w:right w:val="single" w:color="000000" w:sz="4" w:space="0" w:shadow="0" w:frame="0"/>
-            </w:tcBorders>
-            <w:shd w:val="clear" w:color="auto" w:fill="auto"/>
-            <w:tcMar>
-              <w:top w:type="dxa" w:w="80"/>
-              <w:left w:type="dxa" w:w="80"/>
-              <w:bottom w:type="dxa" w:w="80"/>
-              <w:right w:type="dxa" w:w="80"/>
-            </w:tcMar>
-            <w:vAlign w:val="top"/>
-          </w:tcPr>
-          <w:p/>
-        </w:tc>
-        <w:tc>
-          <w:tcPr>
-            <w:tcW w:type="dxa" w:w="1701"/>
-            <w:tcBorders>
-              <w:top w:val="single" w:color="000000" w:sz="4" w:space="0" w:shadow="0" w:frame="0"/>
-              <w:left w:val="single" w:color="000000" w:sz="4" w:space="0" w:shadow="0" w:frame="0"/>
-              <w:bottom w:val="single" w:color="000000" w:sz="4" w:space="0" w:shadow="0" w:frame="0"/>
-              <w:right w:val="single" w:color="000000" w:sz="4" w:space="0" w:shadow="0" w:frame="0"/>
-            </w:tcBorders>
-            <w:shd w:val="clear" w:color="auto" w:fill="auto"/>
-            <w:tcMar>
-              <w:top w:type="dxa" w:w="80"/>
-              <w:left w:type="dxa" w:w="80"/>
-              <w:bottom w:type="dxa" w:w="80"/>
-              <w:right w:type="dxa" w:w="80"/>
-            </w:tcMar>
-            <w:vAlign w:val="top"/>
-          </w:tcPr>
-          <w:p/>
-        </w:tc>
-        <w:tc>
-          <w:tcPr>
-            <w:tcW w:type="dxa" w:w="1559"/>
-            <w:tcBorders>
-              <w:top w:val="single" w:color="000000" w:sz="4" w:space="0" w:shadow="0" w:frame="0"/>
-              <w:left w:val="single" w:color="000000" w:sz="4" w:space="0" w:shadow="0" w:frame="0"/>
-              <w:bottom w:val="single" w:color="000000" w:sz="4" w:space="0" w:shadow="0" w:frame="0"/>
-              <w:right w:val="single" w:color="000000" w:sz="4" w:space="0" w:shadow="0" w:frame="0"/>
-            </w:tcBorders>
-            <w:shd w:val="clear" w:color="auto" w:fill="auto"/>
-            <w:tcMar>
-              <w:top w:type="dxa" w:w="80"/>
-              <w:left w:type="dxa" w:w="80"/>
-              <w:bottom w:type="dxa" w:w="80"/>
-              <w:right w:type="dxa" w:w="80"/>
-            </w:tcMar>
-            <w:vAlign w:val="top"/>
-          </w:tcPr>
-          <w:p/>
-        </w:tc>
-        <w:tc>
-          <w:tcPr>
-            <w:tcW w:type="dxa" w:w="1560"/>
-            <w:tcBorders>
-              <w:top w:val="single" w:color="000000" w:sz="4" w:space="0" w:shadow="0" w:frame="0"/>
-              <w:left w:val="single" w:color="000000" w:sz="4" w:space="0" w:shadow="0" w:frame="0"/>
-              <w:bottom w:val="single" w:color="000000" w:sz="4" w:space="0" w:shadow="0" w:frame="0"/>
-              <w:right w:val="single" w:color="000000" w:sz="4" w:space="0" w:shadow="0" w:frame="0"/>
-            </w:tcBorders>
-            <w:shd w:val="clear" w:color="auto" w:fill="auto"/>
-            <w:tcMar>
-              <w:top w:type="dxa" w:w="80"/>
-              <w:left w:type="dxa" w:w="80"/>
-              <w:bottom w:type="dxa" w:w="80"/>
-              <w:right w:type="dxa" w:w="80"/>
-            </w:tcMar>
-            <w:vAlign w:val="top"/>
-          </w:tcPr>
-          <w:p/>
-        </w:tc>
-        <w:tc>
-          <w:tcPr>
-            <w:tcW w:type="dxa" w:w="2125"/>
-            <w:tcBorders>
-              <w:top w:val="single" w:color="000000" w:sz="4" w:space="0" w:shadow="0" w:frame="0"/>
-              <w:left w:val="single" w:color="000000" w:sz="4" w:space="0" w:shadow="0" w:frame="0"/>
-              <w:bottom w:val="single" w:color="000000" w:sz="4" w:space="0" w:shadow="0" w:frame="0"/>
-              <w:right w:val="single" w:color="000000" w:sz="4" w:space="0" w:shadow="0" w:frame="0"/>
-            </w:tcBorders>
-            <w:shd w:val="clear" w:color="auto" w:fill="auto"/>
-            <w:tcMar>
-              <w:top w:type="dxa" w:w="80"/>
-              <w:left w:type="dxa" w:w="80"/>
-              <w:bottom w:type="dxa" w:w="80"/>
-              <w:right w:type="dxa" w:w="80"/>
-            </w:tcMar>
-            <w:vAlign w:val="top"/>
-          </w:tcPr>
-          <w:p/>
-        </w:tc>
-        <w:tc>
-          <w:tcPr>
-            <w:tcW w:type="dxa" w:w="1984"/>
-            <w:tcBorders>
-              <w:top w:val="single" w:color="000000" w:sz="4" w:space="0" w:shadow="0" w:frame="0"/>
-              <w:left w:val="single" w:color="000000" w:sz="4" w:space="0" w:shadow="0" w:frame="0"/>
-              <w:bottom w:val="single" w:color="000000" w:sz="4" w:space="0" w:shadow="0" w:frame="0"/>
-              <w:right w:val="single" w:color="000000" w:sz="4" w:space="0" w:shadow="0" w:frame="0"/>
-            </w:tcBorders>
-            <w:shd w:val="clear" w:color="auto" w:fill="auto"/>
-            <w:tcMar>
-              <w:top w:type="dxa" w:w="80"/>
-              <w:left w:type="dxa" w:w="80"/>
-              <w:bottom w:type="dxa" w:w="80"/>
-              <w:right w:type="dxa" w:w="80"/>
-            </w:tcMar>
-            <w:vAlign w:val="top"/>
-          </w:tcPr>
-          <w:p/>
-        </w:tc>
-        <w:tc>
-          <w:tcPr>
-            <w:tcW w:type="dxa" w:w="3544"/>
-            <w:tcBorders>
-              <w:top w:val="single" w:color="000000" w:sz="4" w:space="0" w:shadow="0" w:frame="0"/>
-              <w:left w:val="single" w:color="000000" w:sz="4" w:space="0" w:shadow="0" w:frame="0"/>
-              <w:bottom w:val="single" w:color="000000" w:sz="4" w:space="0" w:shadow="0" w:frame="0"/>
-              <w:right w:val="single" w:color="000000" w:sz="4" w:space="0" w:shadow="0" w:frame="0"/>
-            </w:tcBorders>
-            <w:shd w:val="clear" w:color="auto" w:fill="auto"/>
-            <w:tcMar>
-              <w:top w:type="dxa" w:w="80"/>
-              <w:left w:type="dxa" w:w="80"/>
-              <w:bottom w:type="dxa" w:w="80"/>
-              <w:right w:type="dxa" w:w="80"/>
-            </w:tcMar>
-            <w:vAlign w:val="top"/>
-          </w:tcPr>
-          <w:p/>
+            <w:tcW w:type="dxa" w:w="3687"/>
+            <w:tcBorders>
+              <w:top w:val="single" w:color="000000" w:sz="4" w:space="0" w:shadow="0" w:frame="0"/>
+              <w:left w:val="single" w:color="000000" w:sz="4" w:space="0" w:shadow="0" w:frame="0"/>
+              <w:bottom w:val="single" w:color="000000" w:sz="4" w:space="0" w:shadow="0" w:frame="0"/>
+              <w:right w:val="single" w:color="000000" w:sz="4" w:space="0" w:shadow="0" w:frame="0"/>
+            </w:tcBorders>
+            <w:shd w:val="clear" w:color="auto" w:fill="auto"/>
+            <w:tcMar>
+              <w:top w:type="dxa" w:w="80"/>
+              <w:left w:type="dxa" w:w="80"/>
+              <w:bottom w:type="dxa" w:w="80"/>
+              <w:right w:type="dxa" w:w="80"/>
+            </w:tcMar>
+            <w:vAlign w:val="top"/>
+          </w:tcPr>
+          <w:p>
+            <w:pPr>
+              <w:keepNext w:val="0"/>
+              <w:keepLines w:val="0"/>
+              <w:pageBreakBefore w:val="0"/>
+              <w:widowControl w:val="1"/>
+              <w:shd w:val="clear" w:color="auto" w:fill="auto"/>
+              <w:suppressAutoHyphens w:val="0"/>
+              <w:bidi w:val="0"/>
+              <w:spacing w:before="0" w:after="120" w:line="312" w:lineRule="auto"/>
+              <w:ind w:left="0" w:right="0" w:firstLine="0"/>
+              <w:jc w:val="left"/>
+              <w:outlineLvl w:val="9"/>
+              <w:rPr>
+                <w:rtl w:val="0"/>
+              </w:rPr>
+            </w:pPr>
+            <w:r>
+              <w:rPr>
+                <w:rFonts w:ascii="Trebuchet MS" w:cs="Arial Unicode MS" w:hAnsi="Trebuchet MS" w:eastAsia="Arial Unicode MS"/>
+                <w:b w:val="0"/>
+                <w:bCs w:val="0"/>
+                <w:i w:val="0"/>
+                <w:iCs w:val="0"/>
+                <w:caps w:val="0"/>
+                <w:smallCaps w:val="0"/>
+                <w:strike w:val="0"/>
+                <w:dstrike w:val="0"/>
+                <w:outline w:val="0"/>
+                <w:color w:val="5a5a5a"/>
+                <w:spacing w:val="0"/>
+                <w:kern w:val="0"/>
+                <w:position w:val="0"/>
+                <w:sz w:val="22"/>
+                <w:szCs w:val="22"/>
+                <w:u w:val="none" w:color="5a5a5a"/>
+                <w:vertAlign w:val="baseline"/>
+                <w:rtl w:val="0"/>
+              </w:rPr>
+              <w:t>The conditional only checked when the phase was greater than which resulted in the phase going 1 past the length of the array. The conditional should include a = parameter for greater or equals.</w:t>
+            </w:r>
+          </w:p>
+        </w:tc>
+        <w:tc>
+          <w:tcPr>
+            <w:tcW w:type="dxa" w:w="1173"/>
+            <w:tcBorders>
+              <w:top w:val="single" w:color="000000" w:sz="4" w:space="0" w:shadow="0" w:frame="0"/>
+              <w:left w:val="single" w:color="000000" w:sz="4" w:space="0" w:shadow="0" w:frame="0"/>
+              <w:bottom w:val="single" w:color="000000" w:sz="4" w:space="0" w:shadow="0" w:frame="0"/>
+              <w:right w:val="single" w:color="000000" w:sz="4" w:space="0" w:shadow="0" w:frame="0"/>
+            </w:tcBorders>
+            <w:shd w:val="clear" w:color="auto" w:fill="auto"/>
+            <w:tcMar>
+              <w:top w:type="dxa" w:w="80"/>
+              <w:left w:type="dxa" w:w="80"/>
+              <w:bottom w:type="dxa" w:w="80"/>
+              <w:right w:type="dxa" w:w="80"/>
+            </w:tcMar>
+            <w:vAlign w:val="top"/>
+          </w:tcPr>
+          <w:p>
+            <w:pPr>
+              <w:keepNext w:val="0"/>
+              <w:keepLines w:val="0"/>
+              <w:pageBreakBefore w:val="0"/>
+              <w:widowControl w:val="1"/>
+              <w:shd w:val="clear" w:color="auto" w:fill="auto"/>
+              <w:suppressAutoHyphens w:val="0"/>
+              <w:bidi w:val="0"/>
+              <w:spacing w:before="0" w:after="120" w:line="312" w:lineRule="auto"/>
+              <w:ind w:left="0" w:right="0" w:firstLine="0"/>
+              <w:jc w:val="left"/>
+              <w:outlineLvl w:val="9"/>
+              <w:rPr>
+                <w:rtl w:val="0"/>
+              </w:rPr>
+            </w:pPr>
+            <w:r>
+              <w:rPr>
+                <w:rFonts w:ascii="Trebuchet MS" w:cs="Arial Unicode MS" w:hAnsi="Trebuchet MS" w:eastAsia="Arial Unicode MS"/>
+                <w:b w:val="0"/>
+                <w:bCs w:val="0"/>
+                <w:i w:val="0"/>
+                <w:iCs w:val="0"/>
+                <w:caps w:val="0"/>
+                <w:smallCaps w:val="0"/>
+                <w:strike w:val="0"/>
+                <w:dstrike w:val="0"/>
+                <w:outline w:val="0"/>
+                <w:color w:val="5a5a5a"/>
+                <w:spacing w:val="0"/>
+                <w:kern w:val="0"/>
+                <w:position w:val="0"/>
+                <w:sz w:val="22"/>
+                <w:szCs w:val="22"/>
+                <w:u w:val="none" w:color="5a5a5a"/>
+                <w:vertAlign w:val="baseline"/>
+                <w:rtl w:val="0"/>
+              </w:rPr>
+              <w:t>CompanyProjcet.java (line 91 &amp; line 94)</w:t>
+            </w:r>
+          </w:p>
+        </w:tc>
+        <w:tc>
+          <w:tcPr>
+            <w:tcW w:type="dxa" w:w="1075"/>
+            <w:tcBorders>
+              <w:top w:val="single" w:color="000000" w:sz="4" w:space="0" w:shadow="0" w:frame="0"/>
+              <w:left w:val="single" w:color="000000" w:sz="4" w:space="0" w:shadow="0" w:frame="0"/>
+              <w:bottom w:val="single" w:color="000000" w:sz="4" w:space="0" w:shadow="0" w:frame="0"/>
+              <w:right w:val="single" w:color="000000" w:sz="4" w:space="0" w:shadow="0" w:frame="0"/>
+            </w:tcBorders>
+            <w:shd w:val="clear" w:color="auto" w:fill="auto"/>
+            <w:tcMar>
+              <w:top w:type="dxa" w:w="80"/>
+              <w:left w:type="dxa" w:w="80"/>
+              <w:bottom w:type="dxa" w:w="80"/>
+              <w:right w:type="dxa" w:w="80"/>
+            </w:tcMar>
+            <w:vAlign w:val="top"/>
+          </w:tcPr>
+          <w:p>
+            <w:pPr>
+              <w:keepNext w:val="0"/>
+              <w:keepLines w:val="0"/>
+              <w:pageBreakBefore w:val="0"/>
+              <w:widowControl w:val="1"/>
+              <w:shd w:val="clear" w:color="auto" w:fill="auto"/>
+              <w:suppressAutoHyphens w:val="0"/>
+              <w:bidi w:val="0"/>
+              <w:spacing w:before="0" w:after="120" w:line="312" w:lineRule="auto"/>
+              <w:ind w:left="0" w:right="0" w:firstLine="0"/>
+              <w:jc w:val="left"/>
+              <w:outlineLvl w:val="9"/>
+              <w:rPr>
+                <w:rtl w:val="0"/>
+              </w:rPr>
+            </w:pPr>
+            <w:r>
+              <w:rPr>
+                <w:rFonts w:ascii="Trebuchet MS" w:cs="Arial Unicode MS" w:hAnsi="Trebuchet MS" w:eastAsia="Arial Unicode MS"/>
+                <w:b w:val="0"/>
+                <w:bCs w:val="0"/>
+                <w:i w:val="0"/>
+                <w:iCs w:val="0"/>
+                <w:caps w:val="0"/>
+                <w:smallCaps w:val="0"/>
+                <w:strike w:val="0"/>
+                <w:dstrike w:val="0"/>
+                <w:outline w:val="0"/>
+                <w:color w:val="5a5a5a"/>
+                <w:spacing w:val="0"/>
+                <w:kern w:val="0"/>
+                <w:position w:val="0"/>
+                <w:sz w:val="22"/>
+                <w:szCs w:val="22"/>
+                <w:u w:val="none" w:color="5a5a5a"/>
+                <w:vertAlign w:val="baseline"/>
+                <w:rtl w:val="0"/>
+              </w:rPr>
+              <w:t>02.05.2018</w:t>
+            </w:r>
+          </w:p>
+        </w:tc>
+        <w:tc>
+          <w:tcPr>
+            <w:tcW w:type="dxa" w:w="1076"/>
+            <w:tcBorders>
+              <w:top w:val="single" w:color="000000" w:sz="4" w:space="0" w:shadow="0" w:frame="0"/>
+              <w:left w:val="single" w:color="000000" w:sz="4" w:space="0" w:shadow="0" w:frame="0"/>
+              <w:bottom w:val="single" w:color="000000" w:sz="4" w:space="0" w:shadow="0" w:frame="0"/>
+              <w:right w:val="single" w:color="000000" w:sz="4" w:space="0" w:shadow="0" w:frame="0"/>
+            </w:tcBorders>
+            <w:shd w:val="clear" w:color="auto" w:fill="auto"/>
+            <w:tcMar>
+              <w:top w:type="dxa" w:w="80"/>
+              <w:left w:type="dxa" w:w="80"/>
+              <w:bottom w:type="dxa" w:w="80"/>
+              <w:right w:type="dxa" w:w="80"/>
+            </w:tcMar>
+            <w:vAlign w:val="top"/>
+          </w:tcPr>
+          <w:p>
+            <w:pPr>
+              <w:keepNext w:val="0"/>
+              <w:keepLines w:val="0"/>
+              <w:pageBreakBefore w:val="0"/>
+              <w:widowControl w:val="1"/>
+              <w:shd w:val="clear" w:color="auto" w:fill="auto"/>
+              <w:suppressAutoHyphens w:val="0"/>
+              <w:bidi w:val="0"/>
+              <w:spacing w:before="0" w:after="120" w:line="312" w:lineRule="auto"/>
+              <w:ind w:left="0" w:right="0" w:firstLine="0"/>
+              <w:jc w:val="left"/>
+              <w:outlineLvl w:val="9"/>
+              <w:rPr>
+                <w:rtl w:val="0"/>
+              </w:rPr>
+            </w:pPr>
+            <w:r>
+              <w:rPr>
+                <w:rFonts w:ascii="Trebuchet MS" w:cs="Arial Unicode MS" w:hAnsi="Trebuchet MS" w:eastAsia="Arial Unicode MS"/>
+                <w:b w:val="0"/>
+                <w:bCs w:val="0"/>
+                <w:i w:val="0"/>
+                <w:iCs w:val="0"/>
+                <w:caps w:val="0"/>
+                <w:smallCaps w:val="0"/>
+                <w:strike w:val="0"/>
+                <w:dstrike w:val="0"/>
+                <w:outline w:val="0"/>
+                <w:color w:val="5a5a5a"/>
+                <w:spacing w:val="0"/>
+                <w:kern w:val="0"/>
+                <w:position w:val="0"/>
+                <w:sz w:val="22"/>
+                <w:szCs w:val="22"/>
+                <w:u w:val="none" w:color="5a5a5a"/>
+                <w:vertAlign w:val="baseline"/>
+                <w:rtl w:val="0"/>
+              </w:rPr>
+              <w:t>02.05.2018</w:t>
+            </w:r>
+          </w:p>
+        </w:tc>
+        <w:tc>
+          <w:tcPr>
+            <w:tcW w:type="dxa" w:w="1467"/>
+            <w:tcBorders>
+              <w:top w:val="single" w:color="000000" w:sz="4" w:space="0" w:shadow="0" w:frame="0"/>
+              <w:left w:val="single" w:color="000000" w:sz="4" w:space="0" w:shadow="0" w:frame="0"/>
+              <w:bottom w:val="single" w:color="000000" w:sz="4" w:space="0" w:shadow="0" w:frame="0"/>
+              <w:right w:val="single" w:color="000000" w:sz="4" w:space="0" w:shadow="0" w:frame="0"/>
+            </w:tcBorders>
+            <w:shd w:val="clear" w:color="auto" w:fill="auto"/>
+            <w:tcMar>
+              <w:top w:type="dxa" w:w="80"/>
+              <w:left w:type="dxa" w:w="80"/>
+              <w:bottom w:type="dxa" w:w="80"/>
+              <w:right w:type="dxa" w:w="80"/>
+            </w:tcMar>
+            <w:vAlign w:val="top"/>
+          </w:tcPr>
+          <w:p>
+            <w:pPr>
+              <w:keepNext w:val="0"/>
+              <w:keepLines w:val="0"/>
+              <w:pageBreakBefore w:val="0"/>
+              <w:widowControl w:val="1"/>
+              <w:shd w:val="clear" w:color="auto" w:fill="auto"/>
+              <w:suppressAutoHyphens w:val="0"/>
+              <w:bidi w:val="0"/>
+              <w:spacing w:before="0" w:after="120" w:line="312" w:lineRule="auto"/>
+              <w:ind w:left="0" w:right="0" w:firstLine="0"/>
+              <w:jc w:val="left"/>
+              <w:outlineLvl w:val="9"/>
+              <w:rPr>
+                <w:rtl w:val="0"/>
+              </w:rPr>
+            </w:pPr>
+            <w:r>
+              <w:rPr>
+                <w:rFonts w:ascii="Trebuchet MS" w:cs="Arial Unicode MS" w:hAnsi="Trebuchet MS" w:eastAsia="Arial Unicode MS"/>
+                <w:b w:val="0"/>
+                <w:bCs w:val="0"/>
+                <w:i w:val="0"/>
+                <w:iCs w:val="0"/>
+                <w:caps w:val="0"/>
+                <w:smallCaps w:val="0"/>
+                <w:strike w:val="0"/>
+                <w:dstrike w:val="0"/>
+                <w:outline w:val="0"/>
+                <w:color w:val="5a5a5a"/>
+                <w:spacing w:val="0"/>
+                <w:kern w:val="0"/>
+                <w:position w:val="0"/>
+                <w:sz w:val="22"/>
+                <w:szCs w:val="22"/>
+                <w:u w:val="none" w:color="5a5a5a"/>
+                <w:vertAlign w:val="baseline"/>
+                <w:rtl w:val="0"/>
+              </w:rPr>
+              <w:t>Justin Ng</w:t>
+            </w:r>
+          </w:p>
+        </w:tc>
+        <w:tc>
+          <w:tcPr>
+            <w:tcW w:type="dxa" w:w="1369"/>
+            <w:tcBorders>
+              <w:top w:val="single" w:color="000000" w:sz="4" w:space="0" w:shadow="0" w:frame="0"/>
+              <w:left w:val="single" w:color="000000" w:sz="4" w:space="0" w:shadow="0" w:frame="0"/>
+              <w:bottom w:val="single" w:color="000000" w:sz="4" w:space="0" w:shadow="0" w:frame="0"/>
+              <w:right w:val="single" w:color="000000" w:sz="4" w:space="0" w:shadow="0" w:frame="0"/>
+            </w:tcBorders>
+            <w:shd w:val="clear" w:color="auto" w:fill="auto"/>
+            <w:tcMar>
+              <w:top w:type="dxa" w:w="80"/>
+              <w:left w:type="dxa" w:w="80"/>
+              <w:bottom w:type="dxa" w:w="80"/>
+              <w:right w:type="dxa" w:w="80"/>
+            </w:tcMar>
+            <w:vAlign w:val="top"/>
+          </w:tcPr>
+          <w:p>
+            <w:pPr>
+              <w:keepNext w:val="0"/>
+              <w:keepLines w:val="0"/>
+              <w:pageBreakBefore w:val="0"/>
+              <w:widowControl w:val="1"/>
+              <w:shd w:val="clear" w:color="auto" w:fill="auto"/>
+              <w:suppressAutoHyphens w:val="0"/>
+              <w:bidi w:val="0"/>
+              <w:spacing w:before="0" w:after="120" w:line="312" w:lineRule="auto"/>
+              <w:ind w:left="0" w:right="0" w:firstLine="0"/>
+              <w:jc w:val="left"/>
+              <w:outlineLvl w:val="9"/>
+              <w:rPr>
+                <w:rtl w:val="0"/>
+              </w:rPr>
+            </w:pPr>
+            <w:r>
+              <w:rPr>
+                <w:rFonts w:ascii="Trebuchet MS" w:cs="Arial Unicode MS" w:hAnsi="Trebuchet MS" w:eastAsia="Arial Unicode MS"/>
+                <w:b w:val="0"/>
+                <w:bCs w:val="0"/>
+                <w:i w:val="0"/>
+                <w:iCs w:val="0"/>
+                <w:caps w:val="0"/>
+                <w:smallCaps w:val="0"/>
+                <w:strike w:val="0"/>
+                <w:dstrike w:val="0"/>
+                <w:outline w:val="0"/>
+                <w:color w:val="5a5a5a"/>
+                <w:spacing w:val="0"/>
+                <w:kern w:val="0"/>
+                <w:position w:val="0"/>
+                <w:sz w:val="22"/>
+                <w:szCs w:val="22"/>
+                <w:u w:val="none" w:color="5a5a5a"/>
+                <w:vertAlign w:val="baseline"/>
+                <w:rtl w:val="0"/>
+              </w:rPr>
+              <w:t>Aidan Reed</w:t>
+            </w:r>
+          </w:p>
+        </w:tc>
+        <w:tc>
+          <w:tcPr>
+            <w:tcW w:type="dxa" w:w="2445"/>
+            <w:tcBorders>
+              <w:top w:val="single" w:color="000000" w:sz="4" w:space="0" w:shadow="0" w:frame="0"/>
+              <w:left w:val="single" w:color="000000" w:sz="4" w:space="0" w:shadow="0" w:frame="0"/>
+              <w:bottom w:val="single" w:color="000000" w:sz="4" w:space="0" w:shadow="0" w:frame="0"/>
+              <w:right w:val="single" w:color="000000" w:sz="4" w:space="0" w:shadow="0" w:frame="0"/>
+            </w:tcBorders>
+            <w:shd w:val="clear" w:color="auto" w:fill="auto"/>
+            <w:tcMar>
+              <w:top w:type="dxa" w:w="80"/>
+              <w:left w:type="dxa" w:w="80"/>
+              <w:bottom w:type="dxa" w:w="80"/>
+              <w:right w:type="dxa" w:w="80"/>
+            </w:tcMar>
+            <w:vAlign w:val="top"/>
+          </w:tcPr>
+          <w:p>
+            <w:pPr>
+              <w:keepNext w:val="0"/>
+              <w:keepLines w:val="0"/>
+              <w:pageBreakBefore w:val="0"/>
+              <w:widowControl w:val="1"/>
+              <w:shd w:val="clear" w:color="auto" w:fill="auto"/>
+              <w:suppressAutoHyphens w:val="0"/>
+              <w:bidi w:val="0"/>
+              <w:spacing w:before="0" w:after="120" w:line="312" w:lineRule="auto"/>
+              <w:ind w:left="0" w:right="0" w:firstLine="0"/>
+              <w:jc w:val="left"/>
+              <w:outlineLvl w:val="9"/>
+              <w:rPr>
+                <w:rtl w:val="0"/>
+              </w:rPr>
+            </w:pPr>
+            <w:r>
+              <w:rPr>
+                <w:rFonts w:ascii="Trebuchet MS" w:cs="Arial Unicode MS" w:hAnsi="Trebuchet MS" w:eastAsia="Arial Unicode MS"/>
+                <w:b w:val="0"/>
+                <w:bCs w:val="0"/>
+                <w:i w:val="0"/>
+                <w:iCs w:val="0"/>
+                <w:caps w:val="0"/>
+                <w:smallCaps w:val="0"/>
+                <w:strike w:val="0"/>
+                <w:dstrike w:val="0"/>
+                <w:outline w:val="0"/>
+                <w:color w:val="5a5a5a"/>
+                <w:spacing w:val="0"/>
+                <w:kern w:val="0"/>
+                <w:position w:val="0"/>
+                <w:sz w:val="22"/>
+                <w:szCs w:val="22"/>
+                <w:u w:val="none" w:color="5a5a5a"/>
+                <w:vertAlign w:val="baseline"/>
+                <w:rtl w:val="0"/>
+              </w:rPr>
+              <w:t>This now passes the test and ensures the phase does not go past the end of the projects array. - AR 02.05.2018</w:t>
+            </w:r>
+          </w:p>
         </w:tc>
       </w:tr>
     </w:tbl>
@@ -12516,7 +14030,7 @@
     </w:p>
     <w:tbl>
       <w:tblPr>
-        <w:tblW w:w="14577" w:type="dxa"/>
+        <w:tblW w:w="14571" w:type="dxa"/>
         <w:jc w:val="left"/>
         <w:tblInd w:w="108" w:type="dxa"/>
         <w:tblBorders>
@@ -12532,17 +14046,17 @@
       </w:tblPr>
       <w:tblGrid>
         <w:gridCol w:w="784"/>
-        <w:gridCol w:w="2267"/>
+        <w:gridCol w:w="2265"/>
         <w:gridCol w:w="985"/>
         <w:gridCol w:w="788"/>
-        <w:gridCol w:w="887"/>
+        <w:gridCol w:w="886"/>
         <w:gridCol w:w="1083"/>
-        <w:gridCol w:w="986"/>
+        <w:gridCol w:w="985"/>
         <w:gridCol w:w="1083"/>
-        <w:gridCol w:w="789"/>
+        <w:gridCol w:w="788"/>
         <w:gridCol w:w="887"/>
         <w:gridCol w:w="984"/>
-        <w:gridCol w:w="986"/>
+        <w:gridCol w:w="985"/>
         <w:gridCol w:w="2068"/>
       </w:tblGrid>
       <w:tr>
@@ -12587,7 +14101,7 @@
         </w:tc>
         <w:tc>
           <w:tcPr>
-            <w:tcW w:type="dxa" w:w="2266"/>
+            <w:tcW w:type="dxa" w:w="2265"/>
             <w:tcBorders>
               <w:top w:val="single" w:color="69ddff" w:sz="4" w:space="0" w:shadow="0" w:frame="0"/>
               <w:left w:val="single" w:color="69ddff" w:sz="4" w:space="0" w:shadow="0" w:frame="0"/>
@@ -12653,7 +14167,7 @@
         </w:tc>
         <w:tc>
           <w:tcPr>
-            <w:tcW w:type="dxa" w:w="788"/>
+            <w:tcW w:type="dxa" w:w="787"/>
             <w:tcBorders>
               <w:top w:val="single" w:color="69ddff" w:sz="4" w:space="0" w:shadow="0" w:frame="0"/>
               <w:left w:val="single" w:color="69ddff" w:sz="4" w:space="0" w:shadow="0" w:frame="0"/>
@@ -12842,7 +14356,7 @@
         </w:tc>
         <w:tc>
           <w:tcPr>
-            <w:tcW w:type="dxa" w:w="788"/>
+            <w:tcW w:type="dxa" w:w="787"/>
             <w:tcBorders>
               <w:top w:val="single" w:color="69ddff" w:sz="4" w:space="0" w:shadow="0" w:frame="0"/>
               <w:left w:val="single" w:color="69ddff" w:sz="4" w:space="0" w:shadow="0" w:frame="0"/>
@@ -12974,7 +14488,7 @@
         </w:tc>
         <w:tc>
           <w:tcPr>
-            <w:tcW w:type="dxa" w:w="2068"/>
+            <w:tcW w:type="dxa" w:w="2067"/>
             <w:tcBorders>
               <w:top w:val="single" w:color="69ddff" w:sz="4" w:space="0" w:shadow="0" w:frame="0"/>
               <w:left w:val="single" w:color="69ddff" w:sz="4" w:space="0" w:shadow="0" w:frame="0"/>
@@ -13004,6 +14518,421 @@
               <w:t>Notes</w:t>
             </w:r>
           </w:p>
+        </w:tc>
+      </w:tr>
+      <w:tr>
+        <w:tblPrEx>
+          <w:shd w:val="clear" w:color="auto" w:fill="cad2d9"/>
+        </w:tblPrEx>
+        <w:trPr>
+          <w:trHeight w:val="2122" w:hRule="atLeast"/>
+        </w:trPr>
+        <w:tc>
+          <w:tcPr>
+            <w:tcW w:type="dxa" w:w="784"/>
+            <w:tcBorders>
+              <w:top w:val="single" w:color="69ddff" w:sz="4" w:space="0" w:shadow="0" w:frame="0"/>
+              <w:left w:val="single" w:color="69ddff" w:sz="4" w:space="0" w:shadow="0" w:frame="0"/>
+              <w:bottom w:val="single" w:color="69ddff" w:sz="4" w:space="0" w:shadow="0" w:frame="0"/>
+              <w:right w:val="single" w:color="69ddff" w:sz="4" w:space="0" w:shadow="0" w:frame="0"/>
+            </w:tcBorders>
+            <w:shd w:val="clear" w:color="auto" w:fill="auto"/>
+            <w:tcMar>
+              <w:top w:type="dxa" w:w="80"/>
+              <w:left w:type="dxa" w:w="80"/>
+              <w:bottom w:type="dxa" w:w="80"/>
+              <w:right w:type="dxa" w:w="80"/>
+            </w:tcMar>
+            <w:vAlign w:val="top"/>
+          </w:tcPr>
+          <w:p>
+            <w:pPr>
+              <w:pStyle w:val="Body"/>
+            </w:pPr>
+            <w:r>
+              <w:rPr>
+                <w:b w:val="1"/>
+                <w:bCs w:val="1"/>
+                <w:rtl w:val="0"/>
+                <w:lang w:val="en-US"/>
+              </w:rPr>
+              <w:t>Bug 00</w:t>
+            </w:r>
+            <w:r>
+              <w:rPr>
+                <w:b w:val="1"/>
+                <w:bCs w:val="1"/>
+                <w:rtl w:val="0"/>
+                <w:lang w:val="en-US"/>
+              </w:rPr>
+              <w:t>1</w:t>
+            </w:r>
+          </w:p>
+        </w:tc>
+        <w:tc>
+          <w:tcPr>
+            <w:tcW w:type="dxa" w:w="2265"/>
+            <w:tcBorders>
+              <w:top w:val="single" w:color="69ddff" w:sz="4" w:space="0" w:shadow="0" w:frame="0"/>
+              <w:left w:val="single" w:color="69ddff" w:sz="4" w:space="0" w:shadow="0" w:frame="0"/>
+              <w:bottom w:val="single" w:color="69ddff" w:sz="4" w:space="0" w:shadow="0" w:frame="0"/>
+              <w:right w:val="single" w:color="69ddff" w:sz="4" w:space="0" w:shadow="0" w:frame="0"/>
+            </w:tcBorders>
+            <w:shd w:val="clear" w:color="auto" w:fill="auto"/>
+            <w:tcMar>
+              <w:top w:type="dxa" w:w="80"/>
+              <w:left w:type="dxa" w:w="80"/>
+              <w:bottom w:type="dxa" w:w="80"/>
+              <w:right w:type="dxa" w:w="80"/>
+            </w:tcMar>
+            <w:vAlign w:val="top"/>
+          </w:tcPr>
+          <w:p>
+            <w:pPr>
+              <w:pStyle w:val="Body"/>
+            </w:pPr>
+            <w:r>
+              <w:rPr>
+                <w:rtl w:val="0"/>
+                <w:lang w:val="en-US"/>
+              </w:rPr>
+              <w:t>Project Phase Name set to Design when created instead of Feasibility</w:t>
+            </w:r>
+            <w:r>
+              <w:rPr>
+                <w:rtl w:val="0"/>
+                <w:lang w:val="en-US"/>
+              </w:rPr>
+              <w:t xml:space="preserve"> - This also impacts the default constructor and Phase ID tests</w:t>
+            </w:r>
+          </w:p>
+        </w:tc>
+        <w:tc>
+          <w:tcPr>
+            <w:tcW w:type="dxa" w:w="984"/>
+            <w:tcBorders>
+              <w:top w:val="single" w:color="69ddff" w:sz="4" w:space="0" w:shadow="0" w:frame="0"/>
+              <w:left w:val="single" w:color="69ddff" w:sz="4" w:space="0" w:shadow="0" w:frame="0"/>
+              <w:bottom w:val="single" w:color="69ddff" w:sz="4" w:space="0" w:shadow="0" w:frame="0"/>
+              <w:right w:val="single" w:color="69ddff" w:sz="4" w:space="0" w:shadow="0" w:frame="0"/>
+            </w:tcBorders>
+            <w:shd w:val="clear" w:color="auto" w:fill="auto"/>
+            <w:tcMar>
+              <w:top w:type="dxa" w:w="80"/>
+              <w:left w:type="dxa" w:w="80"/>
+              <w:bottom w:type="dxa" w:w="80"/>
+              <w:right w:type="dxa" w:w="80"/>
+            </w:tcMar>
+            <w:vAlign w:val="top"/>
+          </w:tcPr>
+          <w:p>
+            <w:pPr>
+              <w:pStyle w:val="Body"/>
+            </w:pPr>
+            <w:r>
+              <w:rPr>
+                <w:rtl w:val="0"/>
+                <w:lang w:val="en-US"/>
+              </w:rPr>
+              <w:t>24: Company Project.class</w:t>
+            </w:r>
+          </w:p>
+        </w:tc>
+        <w:tc>
+          <w:tcPr>
+            <w:tcW w:type="dxa" w:w="787"/>
+            <w:tcBorders>
+              <w:top w:val="single" w:color="69ddff" w:sz="4" w:space="0" w:shadow="0" w:frame="0"/>
+              <w:left w:val="single" w:color="69ddff" w:sz="4" w:space="0" w:shadow="0" w:frame="0"/>
+              <w:bottom w:val="single" w:color="69ddff" w:sz="4" w:space="0" w:shadow="0" w:frame="0"/>
+              <w:right w:val="single" w:color="69ddff" w:sz="4" w:space="0" w:shadow="0" w:frame="0"/>
+            </w:tcBorders>
+            <w:shd w:val="clear" w:color="auto" w:fill="auto"/>
+            <w:tcMar>
+              <w:top w:type="dxa" w:w="80"/>
+              <w:left w:type="dxa" w:w="80"/>
+              <w:bottom w:type="dxa" w:w="80"/>
+              <w:right w:type="dxa" w:w="80"/>
+            </w:tcMar>
+            <w:vAlign w:val="top"/>
+          </w:tcPr>
+          <w:p>
+            <w:pPr>
+              <w:pStyle w:val="Body"/>
+            </w:pPr>
+            <w:r>
+              <w:rPr>
+                <w:rtl w:val="0"/>
+                <w:lang w:val="en-US"/>
+              </w:rPr>
+              <w:t>226</w:t>
+            </w:r>
+          </w:p>
+        </w:tc>
+        <w:tc>
+          <w:tcPr>
+            <w:tcW w:type="dxa" w:w="886"/>
+            <w:tcBorders>
+              <w:top w:val="single" w:color="69ddff" w:sz="4" w:space="0" w:shadow="0" w:frame="0"/>
+              <w:left w:val="single" w:color="69ddff" w:sz="4" w:space="0" w:shadow="0" w:frame="0"/>
+              <w:bottom w:val="single" w:color="69ddff" w:sz="4" w:space="0" w:shadow="0" w:frame="0"/>
+              <w:right w:val="single" w:color="69ddff" w:sz="4" w:space="0" w:shadow="0" w:frame="0"/>
+            </w:tcBorders>
+            <w:shd w:val="clear" w:color="auto" w:fill="auto"/>
+            <w:tcMar>
+              <w:top w:type="dxa" w:w="80"/>
+              <w:left w:type="dxa" w:w="80"/>
+              <w:bottom w:type="dxa" w:w="80"/>
+              <w:right w:type="dxa" w:w="80"/>
+            </w:tcMar>
+            <w:vAlign w:val="top"/>
+          </w:tcPr>
+          <w:p>
+            <w:pPr>
+              <w:keepNext w:val="0"/>
+              <w:keepLines w:val="0"/>
+              <w:pageBreakBefore w:val="0"/>
+              <w:widowControl w:val="1"/>
+              <w:shd w:val="clear" w:color="auto" w:fill="auto"/>
+              <w:suppressAutoHyphens w:val="0"/>
+              <w:bidi w:val="0"/>
+              <w:spacing w:before="0" w:after="120" w:line="312" w:lineRule="auto"/>
+              <w:ind w:left="0" w:right="0" w:firstLine="0"/>
+              <w:jc w:val="left"/>
+              <w:outlineLvl w:val="9"/>
+              <w:rPr>
+                <w:rtl w:val="0"/>
+              </w:rPr>
+            </w:pPr>
+            <w:r>
+              <w:rPr>
+                <w:rFonts w:ascii="Trebuchet MS" w:cs="Arial Unicode MS" w:hAnsi="Trebuchet MS" w:eastAsia="Arial Unicode MS"/>
+                <w:b w:val="0"/>
+                <w:bCs w:val="0"/>
+                <w:i w:val="0"/>
+                <w:iCs w:val="0"/>
+                <w:caps w:val="0"/>
+                <w:smallCaps w:val="0"/>
+                <w:strike w:val="0"/>
+                <w:dstrike w:val="0"/>
+                <w:outline w:val="0"/>
+                <w:color w:val="5a5a5a"/>
+                <w:spacing w:val="0"/>
+                <w:kern w:val="0"/>
+                <w:position w:val="0"/>
+                <w:sz w:val="22"/>
+                <w:szCs w:val="22"/>
+                <w:u w:val="none" w:color="5a5a5a"/>
+                <w:vertAlign w:val="baseline"/>
+                <w:rtl w:val="0"/>
+              </w:rPr>
+              <w:t>CHGE001</w:t>
+            </w:r>
+          </w:p>
+        </w:tc>
+        <w:tc>
+          <w:tcPr>
+            <w:tcW w:type="dxa" w:w="1083"/>
+            <w:tcBorders>
+              <w:top w:val="single" w:color="69ddff" w:sz="4" w:space="0" w:shadow="0" w:frame="0"/>
+              <w:left w:val="single" w:color="69ddff" w:sz="4" w:space="0" w:shadow="0" w:frame="0"/>
+              <w:bottom w:val="single" w:color="69ddff" w:sz="4" w:space="0" w:shadow="0" w:frame="0"/>
+              <w:right w:val="single" w:color="69ddff" w:sz="4" w:space="0" w:shadow="0" w:frame="0"/>
+            </w:tcBorders>
+            <w:shd w:val="clear" w:color="auto" w:fill="auto"/>
+            <w:tcMar>
+              <w:top w:type="dxa" w:w="80"/>
+              <w:left w:type="dxa" w:w="80"/>
+              <w:bottom w:type="dxa" w:w="80"/>
+              <w:right w:type="dxa" w:w="80"/>
+            </w:tcMar>
+            <w:vAlign w:val="top"/>
+          </w:tcPr>
+          <w:p>
+            <w:pPr>
+              <w:pStyle w:val="Body"/>
+            </w:pPr>
+            <w:r>
+              <w:rPr>
+                <w:rtl w:val="0"/>
+                <w:lang w:val="en-US"/>
+              </w:rPr>
+              <w:t>Set the Project phase to 0</w:t>
+            </w:r>
+          </w:p>
+        </w:tc>
+        <w:tc>
+          <w:tcPr>
+            <w:tcW w:type="dxa" w:w="985"/>
+            <w:tcBorders>
+              <w:top w:val="single" w:color="69ddff" w:sz="4" w:space="0" w:shadow="0" w:frame="0"/>
+              <w:left w:val="single" w:color="69ddff" w:sz="4" w:space="0" w:shadow="0" w:frame="0"/>
+              <w:bottom w:val="single" w:color="69ddff" w:sz="4" w:space="0" w:shadow="0" w:frame="0"/>
+              <w:right w:val="single" w:color="69ddff" w:sz="4" w:space="0" w:shadow="0" w:frame="0"/>
+            </w:tcBorders>
+            <w:shd w:val="clear" w:color="auto" w:fill="auto"/>
+            <w:tcMar>
+              <w:top w:type="dxa" w:w="80"/>
+              <w:left w:type="dxa" w:w="80"/>
+              <w:bottom w:type="dxa" w:w="80"/>
+              <w:right w:type="dxa" w:w="80"/>
+            </w:tcMar>
+            <w:vAlign w:val="top"/>
+          </w:tcPr>
+          <w:p>
+            <w:pPr>
+              <w:pStyle w:val="Body"/>
+            </w:pPr>
+            <w:r>
+              <w:rPr>
+                <w:rtl w:val="0"/>
+                <w:lang w:val="en-US"/>
+              </w:rPr>
+              <w:t>Med</w:t>
+            </w:r>
+          </w:p>
+        </w:tc>
+        <w:tc>
+          <w:tcPr>
+            <w:tcW w:type="dxa" w:w="1083"/>
+            <w:tcBorders>
+              <w:top w:val="single" w:color="69ddff" w:sz="4" w:space="0" w:shadow="0" w:frame="0"/>
+              <w:left w:val="single" w:color="69ddff" w:sz="4" w:space="0" w:shadow="0" w:frame="0"/>
+              <w:bottom w:val="single" w:color="69ddff" w:sz="4" w:space="0" w:shadow="0" w:frame="0"/>
+              <w:right w:val="single" w:color="69ddff" w:sz="4" w:space="0" w:shadow="0" w:frame="0"/>
+            </w:tcBorders>
+            <w:shd w:val="clear" w:color="auto" w:fill="auto"/>
+            <w:tcMar>
+              <w:top w:type="dxa" w:w="80"/>
+              <w:left w:type="dxa" w:w="80"/>
+              <w:bottom w:type="dxa" w:w="80"/>
+              <w:right w:type="dxa" w:w="80"/>
+            </w:tcMar>
+            <w:vAlign w:val="top"/>
+          </w:tcPr>
+          <w:p>
+            <w:pPr>
+              <w:pStyle w:val="Body"/>
+            </w:pPr>
+            <w:r>
+              <w:rPr>
+                <w:rtl w:val="0"/>
+                <w:lang w:val="en-US"/>
+              </w:rPr>
+              <w:t>25.04.2018</w:t>
+            </w:r>
+          </w:p>
+        </w:tc>
+        <w:tc>
+          <w:tcPr>
+            <w:tcW w:type="dxa" w:w="787"/>
+            <w:tcBorders>
+              <w:top w:val="single" w:color="69ddff" w:sz="4" w:space="0" w:shadow="0" w:frame="0"/>
+              <w:left w:val="single" w:color="69ddff" w:sz="4" w:space="0" w:shadow="0" w:frame="0"/>
+              <w:bottom w:val="single" w:color="69ddff" w:sz="4" w:space="0" w:shadow="0" w:frame="0"/>
+              <w:right w:val="single" w:color="69ddff" w:sz="4" w:space="0" w:shadow="0" w:frame="0"/>
+            </w:tcBorders>
+            <w:shd w:val="clear" w:color="auto" w:fill="auto"/>
+            <w:tcMar>
+              <w:top w:type="dxa" w:w="80"/>
+              <w:left w:type="dxa" w:w="80"/>
+              <w:bottom w:type="dxa" w:w="80"/>
+              <w:right w:type="dxa" w:w="80"/>
+            </w:tcMar>
+            <w:vAlign w:val="top"/>
+          </w:tcPr>
+          <w:p/>
+        </w:tc>
+        <w:tc>
+          <w:tcPr>
+            <w:tcW w:type="dxa" w:w="886"/>
+            <w:tcBorders>
+              <w:top w:val="single" w:color="69ddff" w:sz="4" w:space="0" w:shadow="0" w:frame="0"/>
+              <w:left w:val="single" w:color="69ddff" w:sz="4" w:space="0" w:shadow="0" w:frame="0"/>
+              <w:bottom w:val="single" w:color="69ddff" w:sz="4" w:space="0" w:shadow="0" w:frame="0"/>
+              <w:right w:val="single" w:color="69ddff" w:sz="4" w:space="0" w:shadow="0" w:frame="0"/>
+            </w:tcBorders>
+            <w:shd w:val="clear" w:color="auto" w:fill="auto"/>
+            <w:tcMar>
+              <w:top w:type="dxa" w:w="80"/>
+              <w:left w:type="dxa" w:w="80"/>
+              <w:bottom w:type="dxa" w:w="80"/>
+              <w:right w:type="dxa" w:w="80"/>
+            </w:tcMar>
+            <w:vAlign w:val="top"/>
+          </w:tcPr>
+          <w:p/>
+        </w:tc>
+        <w:tc>
+          <w:tcPr>
+            <w:tcW w:type="dxa" w:w="984"/>
+            <w:tcBorders>
+              <w:top w:val="single" w:color="69ddff" w:sz="4" w:space="0" w:shadow="0" w:frame="0"/>
+              <w:left w:val="single" w:color="69ddff" w:sz="4" w:space="0" w:shadow="0" w:frame="0"/>
+              <w:bottom w:val="single" w:color="69ddff" w:sz="4" w:space="0" w:shadow="0" w:frame="0"/>
+              <w:right w:val="single" w:color="69ddff" w:sz="4" w:space="0" w:shadow="0" w:frame="0"/>
+            </w:tcBorders>
+            <w:shd w:val="clear" w:color="auto" w:fill="auto"/>
+            <w:tcMar>
+              <w:top w:type="dxa" w:w="80"/>
+              <w:left w:type="dxa" w:w="80"/>
+              <w:bottom w:type="dxa" w:w="80"/>
+              <w:right w:type="dxa" w:w="80"/>
+            </w:tcMar>
+            <w:vAlign w:val="top"/>
+          </w:tcPr>
+          <w:p>
+            <w:pPr>
+              <w:pStyle w:val="Body"/>
+            </w:pPr>
+            <w:r>
+              <w:rPr>
+                <w:rtl w:val="0"/>
+                <w:lang w:val="en-US"/>
+              </w:rPr>
+              <w:t>Aidan Reed</w:t>
+            </w:r>
+          </w:p>
+        </w:tc>
+        <w:tc>
+          <w:tcPr>
+            <w:tcW w:type="dxa" w:w="985"/>
+            <w:tcBorders>
+              <w:top w:val="single" w:color="69ddff" w:sz="4" w:space="0" w:shadow="0" w:frame="0"/>
+              <w:left w:val="single" w:color="69ddff" w:sz="4" w:space="0" w:shadow="0" w:frame="0"/>
+              <w:bottom w:val="single" w:color="69ddff" w:sz="4" w:space="0" w:shadow="0" w:frame="0"/>
+              <w:right w:val="single" w:color="69ddff" w:sz="4" w:space="0" w:shadow="0" w:frame="0"/>
+            </w:tcBorders>
+            <w:shd w:val="clear" w:color="auto" w:fill="auto"/>
+            <w:tcMar>
+              <w:top w:type="dxa" w:w="80"/>
+              <w:left w:type="dxa" w:w="80"/>
+              <w:bottom w:type="dxa" w:w="80"/>
+              <w:right w:type="dxa" w:w="80"/>
+            </w:tcMar>
+            <w:vAlign w:val="top"/>
+          </w:tcPr>
+          <w:p/>
+        </w:tc>
+        <w:tc>
+          <w:tcPr>
+            <w:tcW w:type="dxa" w:w="2067"/>
+            <w:tcBorders>
+              <w:top w:val="single" w:color="69ddff" w:sz="4" w:space="0" w:shadow="0" w:frame="0"/>
+              <w:left w:val="single" w:color="69ddff" w:sz="4" w:space="0" w:shadow="0" w:frame="0"/>
+              <w:bottom w:val="single" w:color="69ddff" w:sz="4" w:space="0" w:shadow="0" w:frame="0"/>
+              <w:right w:val="single" w:color="69ddff" w:sz="4" w:space="0" w:shadow="0" w:frame="0"/>
+            </w:tcBorders>
+            <w:shd w:val="clear" w:color="auto" w:fill="auto"/>
+            <w:tcMar>
+              <w:top w:type="dxa" w:w="80"/>
+              <w:left w:type="dxa" w:w="80"/>
+              <w:bottom w:type="dxa" w:w="80"/>
+              <w:right w:type="dxa" w:w="80"/>
+            </w:tcMar>
+            <w:vAlign w:val="top"/>
+          </w:tcPr>
+          <w:p/>
         </w:tc>
       </w:tr>
       <w:tr>
@@ -13034,21 +14963,76 @@
           <w:p>
             <w:pPr>
               <w:pStyle w:val="Body"/>
-            </w:pPr>
-            <w:r>
               <w:rPr>
                 <w:b w:val="1"/>
                 <w:bCs w:val="1"/>
-                <w:rtl w:val="0"/>
-                <w:lang w:val="en-US"/>
-              </w:rPr>
-              <w:t>1</w:t>
-            </w:r>
-          </w:p>
-        </w:tc>
-        <w:tc>
-          <w:tcPr>
-            <w:tcW w:type="dxa" w:w="2266"/>
+              </w:rPr>
+            </w:pPr>
+            <w:r>
+              <w:rPr>
+                <w:b w:val="1"/>
+                <w:bCs w:val="1"/>
+                <w:rtl w:val="0"/>
+                <w:lang w:val="en-US"/>
+              </w:rPr>
+              <w:t>Bug 00</w:t>
+            </w:r>
+            <w:r>
+              <w:rPr>
+                <w:b w:val="1"/>
+                <w:bCs w:val="1"/>
+                <w:rtl w:val="0"/>
+                <w:lang w:val="en-US"/>
+              </w:rPr>
+              <w:t xml:space="preserve">2 </w:t>
+            </w:r>
+          </w:p>
+          <w:p>
+            <w:pPr>
+              <w:pStyle w:val="Body"/>
+              <w:bidi w:val="0"/>
+              <w:ind w:left="0" w:right="0" w:firstLine="0"/>
+              <w:jc w:val="left"/>
+              <w:rPr>
+                <w:b w:val="1"/>
+                <w:bCs w:val="1"/>
+                <w:rtl w:val="0"/>
+              </w:rPr>
+            </w:pPr>
+            <w:r>
+              <w:rPr>
+                <w:b w:val="1"/>
+                <w:bCs w:val="1"/>
+                <w:rtl w:val="0"/>
+                <w:lang w:val="en-US"/>
+              </w:rPr>
+              <w:t xml:space="preserve"> </w:t>
+            </w:r>
+          </w:p>
+          <w:p>
+            <w:pPr>
+              <w:pStyle w:val="Body"/>
+              <w:bidi w:val="0"/>
+              <w:ind w:left="0" w:right="0" w:firstLine="0"/>
+              <w:jc w:val="left"/>
+              <w:rPr>
+                <w:rtl w:val="0"/>
+              </w:rPr>
+            </w:pPr>
+            <w:r>
+              <w:rPr>
+                <w:b w:val="1"/>
+                <w:bCs w:val="1"/>
+                <w:rtl w:val="0"/>
+                <w:lang w:val="en-US"/>
+              </w:rPr>
+              <w:t xml:space="preserve"> </w:t>
+            </w:r>
+          </w:p>
+        </w:tc>
+        <w:tc>
+          <w:tcPr>
+            <w:tcW w:type="dxa" w:w="2265"/>
             <w:tcBorders>
               <w:top w:val="single" w:color="69ddff" w:sz="4" w:space="0" w:shadow="0" w:frame="0"/>
               <w:left w:val="single" w:color="69ddff" w:sz="4" w:space="0" w:shadow="0" w:frame="0"/>
@@ -13073,7 +15057,7 @@
                 <w:rtl w:val="0"/>
                 <w:lang w:val="en-US"/>
               </w:rPr>
-              <w:t>Project Phase Name set to Design when created instead of Feasibility</w:t>
+              <w:t xml:space="preserve"> Project Phase ID goes  over the number of different phases when going to next stage. </w:t>
             </w:r>
           </w:p>
         </w:tc>
@@ -13095,22 +15079,11 @@
             </w:tcMar>
             <w:vAlign w:val="top"/>
           </w:tcPr>
-          <w:p>
-            <w:pPr>
-              <w:pStyle w:val="Body"/>
-            </w:pPr>
-            <w:r>
-              <w:rPr>
-                <w:rtl w:val="0"/>
-                <w:lang w:val="en-US"/>
-              </w:rPr>
-              <w:t>24: Company Project.class</w:t>
-            </w:r>
-          </w:p>
-        </w:tc>
-        <w:tc>
-          <w:tcPr>
-            <w:tcW w:type="dxa" w:w="788"/>
+          <w:p/>
+        </w:tc>
+        <w:tc>
+          <w:tcPr>
+            <w:tcW w:type="dxa" w:w="787"/>
             <w:tcBorders>
               <w:top w:val="single" w:color="69ddff" w:sz="4" w:space="0" w:shadow="0" w:frame="0"/>
               <w:left w:val="single" w:color="69ddff" w:sz="4" w:space="0" w:shadow="0" w:frame="0"/>
@@ -13135,7 +15108,7 @@
                 <w:rtl w:val="0"/>
                 <w:lang w:val="en-US"/>
               </w:rPr>
-              <w:t>226</w:t>
+              <w:t xml:space="preserve"> </w:t>
             </w:r>
           </w:p>
         </w:tc>
@@ -13157,7 +15130,48 @@
             </w:tcMar>
             <w:vAlign w:val="top"/>
           </w:tcPr>
-          <w:p/>
+          <w:p>
+            <w:pPr>
+              <w:keepNext w:val="0"/>
+              <w:keepLines w:val="0"/>
+              <w:pageBreakBefore w:val="0"/>
+              <w:widowControl w:val="1"/>
+              <w:shd w:val="clear" w:color="auto" w:fill="auto"/>
+              <w:suppressAutoHyphens w:val="0"/>
+              <w:bidi w:val="0"/>
+              <w:spacing w:before="0" w:after="120" w:line="312" w:lineRule="auto"/>
+              <w:ind w:left="0" w:right="0" w:firstLine="0"/>
+              <w:jc w:val="left"/>
+              <w:outlineLvl w:val="9"/>
+              <w:rPr>
+                <w:rtl w:val="0"/>
+              </w:rPr>
+            </w:pPr>
+            <w:r>
+              <w:rPr>
+                <w:rFonts w:ascii="Trebuchet MS" w:cs="Arial Unicode MS" w:hAnsi="Trebuchet MS" w:eastAsia="Arial Unicode MS"/>
+                <w:b w:val="0"/>
+                <w:bCs w:val="0"/>
+                <w:i w:val="0"/>
+                <w:iCs w:val="0"/>
+                <w:caps w:val="0"/>
+                <w:smallCaps w:val="0"/>
+                <w:strike w:val="0"/>
+                <w:dstrike w:val="0"/>
+                <w:outline w:val="0"/>
+                <w:color w:val="5a5a5a"/>
+                <w:spacing w:val="0"/>
+                <w:kern w:val="0"/>
+                <w:position w:val="0"/>
+                <w:sz w:val="22"/>
+                <w:szCs w:val="22"/>
+                <w:u w:val="none" w:color="5a5a5a"/>
+                <w:vertAlign w:val="baseline"/>
+                <w:rtl w:val="0"/>
+              </w:rPr>
+              <w:t>CHGE002</w:t>
+            </w:r>
+          </w:p>
         </w:tc>
         <w:tc>
           <w:tcPr>
@@ -13186,7 +15200,7 @@
                 <w:rtl w:val="0"/>
                 <w:lang w:val="en-US"/>
               </w:rPr>
-              <w:t>Set the Project phase to 0</w:t>
+              <w:t xml:space="preserve"> </w:t>
             </w:r>
           </w:p>
         </w:tc>
@@ -13217,7 +15231,7 @@
                 <w:rtl w:val="0"/>
                 <w:lang w:val="en-US"/>
               </w:rPr>
-              <w:t>Med</w:t>
+              <w:t xml:space="preserve"> Med</w:t>
             </w:r>
           </w:p>
         </w:tc>
@@ -13248,13 +15262,13 @@
                 <w:rtl w:val="0"/>
                 <w:lang w:val="en-US"/>
               </w:rPr>
-              <w:t>25.04.2018</w:t>
-            </w:r>
-          </w:p>
-        </w:tc>
-        <w:tc>
-          <w:tcPr>
-            <w:tcW w:type="dxa" w:w="788"/>
+              <w:t xml:space="preserve"> 25.04.2018</w:t>
+            </w:r>
+          </w:p>
+        </w:tc>
+        <w:tc>
+          <w:tcPr>
+            <w:tcW w:type="dxa" w:w="787"/>
             <w:tcBorders>
               <w:top w:val="single" w:color="69ddff" w:sz="4" w:space="0" w:shadow="0" w:frame="0"/>
               <w:left w:val="single" w:color="69ddff" w:sz="4" w:space="0" w:shadow="0" w:frame="0"/>
@@ -13270,7 +15284,18 @@
             </w:tcMar>
             <w:vAlign w:val="top"/>
           </w:tcPr>
-          <w:p/>
+          <w:p>
+            <w:pPr>
+              <w:pStyle w:val="Body"/>
+            </w:pPr>
+            <w:r>
+              <w:rPr>
+                <w:rtl w:val="0"/>
+                <w:lang w:val="en-US"/>
+              </w:rPr>
+              <w:t xml:space="preserve"> </w:t>
+            </w:r>
+          </w:p>
         </w:tc>
         <w:tc>
           <w:tcPr>
@@ -13290,7 +15315,18 @@
             </w:tcMar>
             <w:vAlign w:val="top"/>
           </w:tcPr>
-          <w:p/>
+          <w:p>
+            <w:pPr>
+              <w:pStyle w:val="Body"/>
+            </w:pPr>
+            <w:r>
+              <w:rPr>
+                <w:rtl w:val="0"/>
+                <w:lang w:val="en-US"/>
+              </w:rPr>
+              <w:t xml:space="preserve"> </w:t>
+            </w:r>
+          </w:p>
         </w:tc>
         <w:tc>
           <w:tcPr>
@@ -13341,437 +15377,22 @@
             </w:tcMar>
             <w:vAlign w:val="top"/>
           </w:tcPr>
-          <w:p/>
-        </w:tc>
-        <w:tc>
-          <w:tcPr>
-            <w:tcW w:type="dxa" w:w="2068"/>
-            <w:tcBorders>
-              <w:top w:val="single" w:color="69ddff" w:sz="4" w:space="0" w:shadow="0" w:frame="0"/>
-              <w:left w:val="single" w:color="69ddff" w:sz="4" w:space="0" w:shadow="0" w:frame="0"/>
-              <w:bottom w:val="single" w:color="69ddff" w:sz="4" w:space="0" w:shadow="0" w:frame="0"/>
-              <w:right w:val="single" w:color="69ddff" w:sz="4" w:space="0" w:shadow="0" w:frame="0"/>
-            </w:tcBorders>
-            <w:shd w:val="clear" w:color="auto" w:fill="auto"/>
-            <w:tcMar>
-              <w:top w:type="dxa" w:w="80"/>
-              <w:left w:type="dxa" w:w="80"/>
-              <w:bottom w:type="dxa" w:w="80"/>
-              <w:right w:type="dxa" w:w="80"/>
-            </w:tcMar>
-            <w:vAlign w:val="top"/>
-          </w:tcPr>
-          <w:p/>
-        </w:tc>
-      </w:tr>
-      <w:tr>
-        <w:tblPrEx>
-          <w:shd w:val="clear" w:color="auto" w:fill="cad2d9"/>
-        </w:tblPrEx>
-        <w:trPr>
-          <w:trHeight w:val="1498" w:hRule="atLeast"/>
-        </w:trPr>
-        <w:tc>
-          <w:tcPr>
-            <w:tcW w:type="dxa" w:w="784"/>
-            <w:tcBorders>
-              <w:top w:val="single" w:color="69ddff" w:sz="4" w:space="0" w:shadow="0" w:frame="0"/>
-              <w:left w:val="single" w:color="69ddff" w:sz="4" w:space="0" w:shadow="0" w:frame="0"/>
-              <w:bottom w:val="single" w:color="69ddff" w:sz="4" w:space="0" w:shadow="0" w:frame="0"/>
-              <w:right w:val="single" w:color="69ddff" w:sz="4" w:space="0" w:shadow="0" w:frame="0"/>
-            </w:tcBorders>
-            <w:shd w:val="clear" w:color="auto" w:fill="auto"/>
-            <w:tcMar>
-              <w:top w:type="dxa" w:w="80"/>
-              <w:left w:type="dxa" w:w="80"/>
-              <w:bottom w:type="dxa" w:w="80"/>
-              <w:right w:type="dxa" w:w="80"/>
-            </w:tcMar>
-            <w:vAlign w:val="top"/>
-          </w:tcPr>
-          <w:p>
-            <w:pPr>
-              <w:pStyle w:val="Body"/>
-              <w:rPr>
-                <w:b w:val="1"/>
-                <w:bCs w:val="1"/>
-              </w:rPr>
-            </w:pPr>
-            <w:r>
-              <w:rPr>
-                <w:b w:val="1"/>
-                <w:bCs w:val="1"/>
-                <w:rtl w:val="0"/>
-                <w:lang w:val="en-US"/>
-              </w:rPr>
-              <w:t xml:space="preserve">2 </w:t>
-            </w:r>
-          </w:p>
-          <w:p>
-            <w:pPr>
-              <w:pStyle w:val="Body"/>
-              <w:bidi w:val="0"/>
-              <w:ind w:left="0" w:right="0" w:firstLine="0"/>
-              <w:jc w:val="left"/>
-              <w:rPr>
-                <w:b w:val="1"/>
-                <w:bCs w:val="1"/>
-                <w:rtl w:val="0"/>
-              </w:rPr>
-            </w:pPr>
-            <w:r>
-              <w:rPr>
-                <w:b w:val="1"/>
-                <w:bCs w:val="1"/>
+          <w:p>
+            <w:pPr>
+              <w:pStyle w:val="Body"/>
+            </w:pPr>
+            <w:r>
+              <w:rPr>
                 <w:rtl w:val="0"/>
                 <w:lang w:val="en-US"/>
               </w:rPr>
               <w:t xml:space="preserve"> </w:t>
             </w:r>
           </w:p>
-          <w:p>
-            <w:pPr>
-              <w:pStyle w:val="Body"/>
-              <w:bidi w:val="0"/>
-              <w:ind w:left="0" w:right="0" w:firstLine="0"/>
-              <w:jc w:val="left"/>
-              <w:rPr>
-                <w:rtl w:val="0"/>
-              </w:rPr>
-            </w:pPr>
-            <w:r>
-              <w:rPr>
-                <w:b w:val="1"/>
-                <w:bCs w:val="1"/>
-                <w:rtl w:val="0"/>
-                <w:lang w:val="en-US"/>
-              </w:rPr>
-              <w:t xml:space="preserve"> </w:t>
-            </w:r>
-          </w:p>
-        </w:tc>
-        <w:tc>
-          <w:tcPr>
-            <w:tcW w:type="dxa" w:w="2266"/>
-            <w:tcBorders>
-              <w:top w:val="single" w:color="69ddff" w:sz="4" w:space="0" w:shadow="0" w:frame="0"/>
-              <w:left w:val="single" w:color="69ddff" w:sz="4" w:space="0" w:shadow="0" w:frame="0"/>
-              <w:bottom w:val="single" w:color="69ddff" w:sz="4" w:space="0" w:shadow="0" w:frame="0"/>
-              <w:right w:val="single" w:color="69ddff" w:sz="4" w:space="0" w:shadow="0" w:frame="0"/>
-            </w:tcBorders>
-            <w:shd w:val="clear" w:color="auto" w:fill="auto"/>
-            <w:tcMar>
-              <w:top w:type="dxa" w:w="80"/>
-              <w:left w:type="dxa" w:w="80"/>
-              <w:bottom w:type="dxa" w:w="80"/>
-              <w:right w:type="dxa" w:w="80"/>
-            </w:tcMar>
-            <w:vAlign w:val="top"/>
-          </w:tcPr>
-          <w:p>
-            <w:pPr>
-              <w:pStyle w:val="Body"/>
-            </w:pPr>
-            <w:r>
-              <w:rPr>
-                <w:rtl w:val="0"/>
-                <w:lang w:val="en-US"/>
-              </w:rPr>
-              <w:t xml:space="preserve"> Project Phase ID goes  over the number of different phases when going to next stage. </w:t>
-            </w:r>
-          </w:p>
-        </w:tc>
-        <w:tc>
-          <w:tcPr>
-            <w:tcW w:type="dxa" w:w="984"/>
-            <w:tcBorders>
-              <w:top w:val="single" w:color="69ddff" w:sz="4" w:space="0" w:shadow="0" w:frame="0"/>
-              <w:left w:val="single" w:color="69ddff" w:sz="4" w:space="0" w:shadow="0" w:frame="0"/>
-              <w:bottom w:val="single" w:color="69ddff" w:sz="4" w:space="0" w:shadow="0" w:frame="0"/>
-              <w:right w:val="single" w:color="69ddff" w:sz="4" w:space="0" w:shadow="0" w:frame="0"/>
-            </w:tcBorders>
-            <w:shd w:val="clear" w:color="auto" w:fill="auto"/>
-            <w:tcMar>
-              <w:top w:type="dxa" w:w="80"/>
-              <w:left w:type="dxa" w:w="80"/>
-              <w:bottom w:type="dxa" w:w="80"/>
-              <w:right w:type="dxa" w:w="80"/>
-            </w:tcMar>
-            <w:vAlign w:val="top"/>
-          </w:tcPr>
-          <w:p/>
-        </w:tc>
-        <w:tc>
-          <w:tcPr>
-            <w:tcW w:type="dxa" w:w="788"/>
-            <w:tcBorders>
-              <w:top w:val="single" w:color="69ddff" w:sz="4" w:space="0" w:shadow="0" w:frame="0"/>
-              <w:left w:val="single" w:color="69ddff" w:sz="4" w:space="0" w:shadow="0" w:frame="0"/>
-              <w:bottom w:val="single" w:color="69ddff" w:sz="4" w:space="0" w:shadow="0" w:frame="0"/>
-              <w:right w:val="single" w:color="69ddff" w:sz="4" w:space="0" w:shadow="0" w:frame="0"/>
-            </w:tcBorders>
-            <w:shd w:val="clear" w:color="auto" w:fill="auto"/>
-            <w:tcMar>
-              <w:top w:type="dxa" w:w="80"/>
-              <w:left w:type="dxa" w:w="80"/>
-              <w:bottom w:type="dxa" w:w="80"/>
-              <w:right w:type="dxa" w:w="80"/>
-            </w:tcMar>
-            <w:vAlign w:val="top"/>
-          </w:tcPr>
-          <w:p>
-            <w:pPr>
-              <w:pStyle w:val="Body"/>
-            </w:pPr>
-            <w:r>
-              <w:rPr>
-                <w:rtl w:val="0"/>
-                <w:lang w:val="en-US"/>
-              </w:rPr>
-              <w:t xml:space="preserve"> </w:t>
-            </w:r>
-          </w:p>
-        </w:tc>
-        <w:tc>
-          <w:tcPr>
-            <w:tcW w:type="dxa" w:w="886"/>
-            <w:tcBorders>
-              <w:top w:val="single" w:color="69ddff" w:sz="4" w:space="0" w:shadow="0" w:frame="0"/>
-              <w:left w:val="single" w:color="69ddff" w:sz="4" w:space="0" w:shadow="0" w:frame="0"/>
-              <w:bottom w:val="single" w:color="69ddff" w:sz="4" w:space="0" w:shadow="0" w:frame="0"/>
-              <w:right w:val="single" w:color="69ddff" w:sz="4" w:space="0" w:shadow="0" w:frame="0"/>
-            </w:tcBorders>
-            <w:shd w:val="clear" w:color="auto" w:fill="auto"/>
-            <w:tcMar>
-              <w:top w:type="dxa" w:w="80"/>
-              <w:left w:type="dxa" w:w="80"/>
-              <w:bottom w:type="dxa" w:w="80"/>
-              <w:right w:type="dxa" w:w="80"/>
-            </w:tcMar>
-            <w:vAlign w:val="top"/>
-          </w:tcPr>
-          <w:p/>
-        </w:tc>
-        <w:tc>
-          <w:tcPr>
-            <w:tcW w:type="dxa" w:w="1083"/>
-            <w:tcBorders>
-              <w:top w:val="single" w:color="69ddff" w:sz="4" w:space="0" w:shadow="0" w:frame="0"/>
-              <w:left w:val="single" w:color="69ddff" w:sz="4" w:space="0" w:shadow="0" w:frame="0"/>
-              <w:bottom w:val="single" w:color="69ddff" w:sz="4" w:space="0" w:shadow="0" w:frame="0"/>
-              <w:right w:val="single" w:color="69ddff" w:sz="4" w:space="0" w:shadow="0" w:frame="0"/>
-            </w:tcBorders>
-            <w:shd w:val="clear" w:color="auto" w:fill="auto"/>
-            <w:tcMar>
-              <w:top w:type="dxa" w:w="80"/>
-              <w:left w:type="dxa" w:w="80"/>
-              <w:bottom w:type="dxa" w:w="80"/>
-              <w:right w:type="dxa" w:w="80"/>
-            </w:tcMar>
-            <w:vAlign w:val="top"/>
-          </w:tcPr>
-          <w:p>
-            <w:pPr>
-              <w:pStyle w:val="Body"/>
-            </w:pPr>
-            <w:r>
-              <w:rPr>
-                <w:rtl w:val="0"/>
-                <w:lang w:val="en-US"/>
-              </w:rPr>
-              <w:t xml:space="preserve"> </w:t>
-            </w:r>
-          </w:p>
-        </w:tc>
-        <w:tc>
-          <w:tcPr>
-            <w:tcW w:type="dxa" w:w="985"/>
-            <w:tcBorders>
-              <w:top w:val="single" w:color="69ddff" w:sz="4" w:space="0" w:shadow="0" w:frame="0"/>
-              <w:left w:val="single" w:color="69ddff" w:sz="4" w:space="0" w:shadow="0" w:frame="0"/>
-              <w:bottom w:val="single" w:color="69ddff" w:sz="4" w:space="0" w:shadow="0" w:frame="0"/>
-              <w:right w:val="single" w:color="69ddff" w:sz="4" w:space="0" w:shadow="0" w:frame="0"/>
-            </w:tcBorders>
-            <w:shd w:val="clear" w:color="auto" w:fill="auto"/>
-            <w:tcMar>
-              <w:top w:type="dxa" w:w="80"/>
-              <w:left w:type="dxa" w:w="80"/>
-              <w:bottom w:type="dxa" w:w="80"/>
-              <w:right w:type="dxa" w:w="80"/>
-            </w:tcMar>
-            <w:vAlign w:val="top"/>
-          </w:tcPr>
-          <w:p>
-            <w:pPr>
-              <w:pStyle w:val="Body"/>
-            </w:pPr>
-            <w:r>
-              <w:rPr>
-                <w:rtl w:val="0"/>
-                <w:lang w:val="en-US"/>
-              </w:rPr>
-              <w:t xml:space="preserve"> Med</w:t>
-            </w:r>
-          </w:p>
-        </w:tc>
-        <w:tc>
-          <w:tcPr>
-            <w:tcW w:type="dxa" w:w="1083"/>
-            <w:tcBorders>
-              <w:top w:val="single" w:color="69ddff" w:sz="4" w:space="0" w:shadow="0" w:frame="0"/>
-              <w:left w:val="single" w:color="69ddff" w:sz="4" w:space="0" w:shadow="0" w:frame="0"/>
-              <w:bottom w:val="single" w:color="69ddff" w:sz="4" w:space="0" w:shadow="0" w:frame="0"/>
-              <w:right w:val="single" w:color="69ddff" w:sz="4" w:space="0" w:shadow="0" w:frame="0"/>
-            </w:tcBorders>
-            <w:shd w:val="clear" w:color="auto" w:fill="auto"/>
-            <w:tcMar>
-              <w:top w:type="dxa" w:w="80"/>
-              <w:left w:type="dxa" w:w="80"/>
-              <w:bottom w:type="dxa" w:w="80"/>
-              <w:right w:type="dxa" w:w="80"/>
-            </w:tcMar>
-            <w:vAlign w:val="top"/>
-          </w:tcPr>
-          <w:p>
-            <w:pPr>
-              <w:pStyle w:val="Body"/>
-            </w:pPr>
-            <w:r>
-              <w:rPr>
-                <w:rtl w:val="0"/>
-                <w:lang w:val="en-US"/>
-              </w:rPr>
-              <w:t xml:space="preserve"> 25.04.2018</w:t>
-            </w:r>
-          </w:p>
-        </w:tc>
-        <w:tc>
-          <w:tcPr>
-            <w:tcW w:type="dxa" w:w="788"/>
-            <w:tcBorders>
-              <w:top w:val="single" w:color="69ddff" w:sz="4" w:space="0" w:shadow="0" w:frame="0"/>
-              <w:left w:val="single" w:color="69ddff" w:sz="4" w:space="0" w:shadow="0" w:frame="0"/>
-              <w:bottom w:val="single" w:color="69ddff" w:sz="4" w:space="0" w:shadow="0" w:frame="0"/>
-              <w:right w:val="single" w:color="69ddff" w:sz="4" w:space="0" w:shadow="0" w:frame="0"/>
-            </w:tcBorders>
-            <w:shd w:val="clear" w:color="auto" w:fill="auto"/>
-            <w:tcMar>
-              <w:top w:type="dxa" w:w="80"/>
-              <w:left w:type="dxa" w:w="80"/>
-              <w:bottom w:type="dxa" w:w="80"/>
-              <w:right w:type="dxa" w:w="80"/>
-            </w:tcMar>
-            <w:vAlign w:val="top"/>
-          </w:tcPr>
-          <w:p>
-            <w:pPr>
-              <w:pStyle w:val="Body"/>
-            </w:pPr>
-            <w:r>
-              <w:rPr>
-                <w:rtl w:val="0"/>
-                <w:lang w:val="en-US"/>
-              </w:rPr>
-              <w:t xml:space="preserve"> </w:t>
-            </w:r>
-          </w:p>
-        </w:tc>
-        <w:tc>
-          <w:tcPr>
-            <w:tcW w:type="dxa" w:w="886"/>
-            <w:tcBorders>
-              <w:top w:val="single" w:color="69ddff" w:sz="4" w:space="0" w:shadow="0" w:frame="0"/>
-              <w:left w:val="single" w:color="69ddff" w:sz="4" w:space="0" w:shadow="0" w:frame="0"/>
-              <w:bottom w:val="single" w:color="69ddff" w:sz="4" w:space="0" w:shadow="0" w:frame="0"/>
-              <w:right w:val="single" w:color="69ddff" w:sz="4" w:space="0" w:shadow="0" w:frame="0"/>
-            </w:tcBorders>
-            <w:shd w:val="clear" w:color="auto" w:fill="auto"/>
-            <w:tcMar>
-              <w:top w:type="dxa" w:w="80"/>
-              <w:left w:type="dxa" w:w="80"/>
-              <w:bottom w:type="dxa" w:w="80"/>
-              <w:right w:type="dxa" w:w="80"/>
-            </w:tcMar>
-            <w:vAlign w:val="top"/>
-          </w:tcPr>
-          <w:p>
-            <w:pPr>
-              <w:pStyle w:val="Body"/>
-            </w:pPr>
-            <w:r>
-              <w:rPr>
-                <w:rtl w:val="0"/>
-                <w:lang w:val="en-US"/>
-              </w:rPr>
-              <w:t xml:space="preserve"> </w:t>
-            </w:r>
-          </w:p>
-        </w:tc>
-        <w:tc>
-          <w:tcPr>
-            <w:tcW w:type="dxa" w:w="984"/>
-            <w:tcBorders>
-              <w:top w:val="single" w:color="69ddff" w:sz="4" w:space="0" w:shadow="0" w:frame="0"/>
-              <w:left w:val="single" w:color="69ddff" w:sz="4" w:space="0" w:shadow="0" w:frame="0"/>
-              <w:bottom w:val="single" w:color="69ddff" w:sz="4" w:space="0" w:shadow="0" w:frame="0"/>
-              <w:right w:val="single" w:color="69ddff" w:sz="4" w:space="0" w:shadow="0" w:frame="0"/>
-            </w:tcBorders>
-            <w:shd w:val="clear" w:color="auto" w:fill="auto"/>
-            <w:tcMar>
-              <w:top w:type="dxa" w:w="80"/>
-              <w:left w:type="dxa" w:w="80"/>
-              <w:bottom w:type="dxa" w:w="80"/>
-              <w:right w:type="dxa" w:w="80"/>
-            </w:tcMar>
-            <w:vAlign w:val="top"/>
-          </w:tcPr>
-          <w:p>
-            <w:pPr>
-              <w:pStyle w:val="Body"/>
-            </w:pPr>
-            <w:r>
-              <w:rPr>
-                <w:rtl w:val="0"/>
-                <w:lang w:val="en-US"/>
-              </w:rPr>
-              <w:t>Aidan Reed</w:t>
-            </w:r>
-          </w:p>
-        </w:tc>
-        <w:tc>
-          <w:tcPr>
-            <w:tcW w:type="dxa" w:w="985"/>
-            <w:tcBorders>
-              <w:top w:val="single" w:color="69ddff" w:sz="4" w:space="0" w:shadow="0" w:frame="0"/>
-              <w:left w:val="single" w:color="69ddff" w:sz="4" w:space="0" w:shadow="0" w:frame="0"/>
-              <w:bottom w:val="single" w:color="69ddff" w:sz="4" w:space="0" w:shadow="0" w:frame="0"/>
-              <w:right w:val="single" w:color="69ddff" w:sz="4" w:space="0" w:shadow="0" w:frame="0"/>
-            </w:tcBorders>
-            <w:shd w:val="clear" w:color="auto" w:fill="auto"/>
-            <w:tcMar>
-              <w:top w:type="dxa" w:w="80"/>
-              <w:left w:type="dxa" w:w="80"/>
-              <w:bottom w:type="dxa" w:w="80"/>
-              <w:right w:type="dxa" w:w="80"/>
-            </w:tcMar>
-            <w:vAlign w:val="top"/>
-          </w:tcPr>
-          <w:p>
-            <w:pPr>
-              <w:pStyle w:val="Body"/>
-            </w:pPr>
-            <w:r>
-              <w:rPr>
-                <w:rtl w:val="0"/>
-                <w:lang w:val="en-US"/>
-              </w:rPr>
-              <w:t xml:space="preserve"> </w:t>
-            </w:r>
-          </w:p>
-        </w:tc>
-        <w:tc>
-          <w:tcPr>
-            <w:tcW w:type="dxa" w:w="2068"/>
+        </w:tc>
+        <w:tc>
+          <w:tcPr>
+            <w:tcW w:type="dxa" w:w="2067"/>
             <w:tcBorders>
               <w:top w:val="single" w:color="69ddff" w:sz="4" w:space="0" w:shadow="0" w:frame="0"/>
               <w:left w:val="single" w:color="69ddff" w:sz="4" w:space="0" w:shadow="0" w:frame="0"/>
@@ -13837,13 +15458,22 @@
                 <w:rtl w:val="0"/>
                 <w:lang w:val="en-US"/>
               </w:rPr>
+              <w:t>Bug 00</w:t>
+            </w:r>
+            <w:r>
+              <w:rPr>
+                <w:b w:val="1"/>
+                <w:bCs w:val="1"/>
+                <w:rtl w:val="0"/>
+                <w:lang w:val="en-US"/>
+              </w:rPr>
               <w:t>3</w:t>
             </w:r>
           </w:p>
         </w:tc>
         <w:tc>
           <w:tcPr>
-            <w:tcW w:type="dxa" w:w="2266"/>
+            <w:tcW w:type="dxa" w:w="2265"/>
             <w:tcBorders>
               <w:top w:val="single" w:color="69ddff" w:sz="4" w:space="0" w:shadow="0" w:frame="0"/>
               <w:left w:val="single" w:color="69ddff" w:sz="4" w:space="0" w:shadow="0" w:frame="0"/>
@@ -13894,7 +15524,7 @@
         </w:tc>
         <w:tc>
           <w:tcPr>
-            <w:tcW w:type="dxa" w:w="788"/>
+            <w:tcW w:type="dxa" w:w="787"/>
             <w:tcBorders>
               <w:top w:val="single" w:color="69ddff" w:sz="4" w:space="0" w:shadow="0" w:frame="0"/>
               <w:left w:val="single" w:color="69ddff" w:sz="4" w:space="0" w:shadow="0" w:frame="0"/>
@@ -14016,7 +15646,7 @@
         </w:tc>
         <w:tc>
           <w:tcPr>
-            <w:tcW w:type="dxa" w:w="788"/>
+            <w:tcW w:type="dxa" w:w="787"/>
             <w:tcBorders>
               <w:top w:val="single" w:color="69ddff" w:sz="4" w:space="0" w:shadow="0" w:frame="0"/>
               <w:left w:val="single" w:color="69ddff" w:sz="4" w:space="0" w:shadow="0" w:frame="0"/>
@@ -14107,7 +15737,7 @@
         </w:tc>
         <w:tc>
           <w:tcPr>
-            <w:tcW w:type="dxa" w:w="2068"/>
+            <w:tcW w:type="dxa" w:w="2067"/>
             <w:tcBorders>
               <w:top w:val="single" w:color="69ddff" w:sz="4" w:space="0" w:shadow="0" w:frame="0"/>
               <w:left w:val="single" w:color="69ddff" w:sz="4" w:space="0" w:shadow="0" w:frame="0"/>
@@ -14166,7 +15796,7 @@
         </w:tc>
         <w:tc>
           <w:tcPr>
-            <w:tcW w:type="dxa" w:w="2266"/>
+            <w:tcW w:type="dxa" w:w="2265"/>
             <w:tcBorders>
               <w:top w:val="single" w:color="69ddff" w:sz="4" w:space="0" w:shadow="0" w:frame="0"/>
               <w:left w:val="single" w:color="69ddff" w:sz="4" w:space="0" w:shadow="0" w:frame="0"/>
@@ -14206,7 +15836,7 @@
         </w:tc>
         <w:tc>
           <w:tcPr>
-            <w:tcW w:type="dxa" w:w="788"/>
+            <w:tcW w:type="dxa" w:w="787"/>
             <w:tcBorders>
               <w:top w:val="single" w:color="69ddff" w:sz="4" w:space="0" w:shadow="0" w:frame="0"/>
               <w:left w:val="single" w:color="69ddff" w:sz="4" w:space="0" w:shadow="0" w:frame="0"/>
@@ -14306,7 +15936,7 @@
         </w:tc>
         <w:tc>
           <w:tcPr>
-            <w:tcW w:type="dxa" w:w="788"/>
+            <w:tcW w:type="dxa" w:w="787"/>
             <w:tcBorders>
               <w:top w:val="single" w:color="69ddff" w:sz="4" w:space="0" w:shadow="0" w:frame="0"/>
               <w:left w:val="single" w:color="69ddff" w:sz="4" w:space="0" w:shadow="0" w:frame="0"/>
@@ -14386,7 +16016,7 @@
         </w:tc>
         <w:tc>
           <w:tcPr>
-            <w:tcW w:type="dxa" w:w="2068"/>
+            <w:tcW w:type="dxa" w:w="2067"/>
             <w:tcBorders>
               <w:top w:val="single" w:color="69ddff" w:sz="4" w:space="0" w:shadow="0" w:frame="0"/>
               <w:left w:val="single" w:color="69ddff" w:sz="4" w:space="0" w:shadow="0" w:frame="0"/>
@@ -14727,6 +16357,43 @@
     <w:rPr>
       <w:color w:val="3aa9e3"/>
       <w:u w:val="single" w:color="3aa9e3"/>
+    </w:rPr>
+  </w:style>
+  <w:style w:type="paragraph" w:styleId="Default">
+    <w:name w:val="Default"/>
+    <w:next w:val="Default"/>
+    <w:pPr>
+      <w:keepNext w:val="0"/>
+      <w:keepLines w:val="0"/>
+      <w:pageBreakBefore w:val="0"/>
+      <w:widowControl w:val="1"/>
+      <w:shd w:val="clear" w:color="auto" w:fill="auto"/>
+      <w:suppressAutoHyphens w:val="0"/>
+      <w:bidi w:val="0"/>
+      <w:spacing w:before="0" w:after="0" w:line="240" w:lineRule="auto"/>
+      <w:ind w:left="0" w:right="0" w:firstLine="0"/>
+      <w:jc w:val="left"/>
+      <w:outlineLvl w:val="9"/>
+    </w:pPr>
+    <w:rPr>
+      <w:rFonts w:ascii="Helvetica Neue" w:cs="Helvetica Neue" w:hAnsi="Helvetica Neue" w:eastAsia="Helvetica Neue"/>
+      <w:b w:val="0"/>
+      <w:bCs w:val="0"/>
+      <w:i w:val="0"/>
+      <w:iCs w:val="0"/>
+      <w:caps w:val="0"/>
+      <w:smallCaps w:val="0"/>
+      <w:strike w:val="0"/>
+      <w:dstrike w:val="0"/>
+      <w:outline w:val="0"/>
+      <w:color w:val="000000"/>
+      <w:spacing w:val="0"/>
+      <w:kern w:val="0"/>
+      <w:position w:val="0"/>
+      <w:sz w:val="22"/>
+      <w:szCs w:val="22"/>
+      <w:u w:val="none"/>
+      <w:vertAlign w:val="baseline"/>
     </w:rPr>
   </w:style>
 </w:styles>

</xml_diff>